<commit_message>
"ROLE a fare NAV seria"
</commit_message>
<xml_diff>
--- a/sunto_spiegazione/Login.docx
+++ b/sunto_spiegazione/Login.docx
@@ -2162,6 +2162,7 @@
       <w:r>
         <w:rPr>
           <w:rFonts w:ascii="Verdana" w:hAnsi="Verdana" w:cs="Arial"/>
+          <w:noProof/>
           <w:sz w:val="20"/>
           <w:szCs w:val="20"/>
         </w:rPr>
@@ -4027,6 +4028,7 @@
       <w:r>
         <w:rPr>
           <w:rFonts w:ascii="Verdana" w:hAnsi="Verdana" w:cs="Arial"/>
+          <w:noProof/>
           <w:sz w:val="20"/>
           <w:szCs w:val="20"/>
         </w:rPr>
@@ -4174,6 +4176,7 @@
       <w:r>
         <w:rPr>
           <w:rFonts w:ascii="Verdana" w:hAnsi="Verdana" w:cs="Arial"/>
+          <w:noProof/>
           <w:sz w:val="20"/>
           <w:szCs w:val="20"/>
         </w:rPr>
@@ -6892,7 +6895,7 @@
           <w:sz w:val="16"/>
           <w:szCs w:val="16"/>
         </w:rPr>
-        <w:t>#[Route("/</w:t>
+        <w:t>#[</w:t>
       </w:r>
       <w:proofErr w:type="spellStart"/>
       <w:r>
@@ -6901,6 +6904,24 @@
           <w:sz w:val="16"/>
           <w:szCs w:val="16"/>
         </w:rPr>
+        <w:t>Route</w:t>
+      </w:r>
+      <w:proofErr w:type="spellEnd"/>
+      <w:r>
+        <w:rPr>
+          <w:rFonts w:ascii="Verdana" w:hAnsi="Verdana" w:cs="Arial"/>
+          <w:sz w:val="16"/>
+          <w:szCs w:val="16"/>
+        </w:rPr>
+        <w:t>("/</w:t>
+      </w:r>
+      <w:proofErr w:type="spellStart"/>
+      <w:r>
+        <w:rPr>
+          <w:rFonts w:ascii="Verdana" w:hAnsi="Verdana" w:cs="Arial"/>
+          <w:sz w:val="16"/>
+          <w:szCs w:val="16"/>
+        </w:rPr>
         <w:t>gestion</w:t>
       </w:r>
       <w:proofErr w:type="spellEnd"/>
@@ -6999,7 +7020,7 @@
           <w:sz w:val="16"/>
           <w:szCs w:val="16"/>
         </w:rPr>
-        <w:t xml:space="preserve">        return $this-&gt;render('</w:t>
+        <w:t xml:space="preserve">        return $</w:t>
       </w:r>
       <w:proofErr w:type="spellStart"/>
       <w:r>
@@ -7008,6 +7029,24 @@
           <w:sz w:val="16"/>
           <w:szCs w:val="16"/>
         </w:rPr>
+        <w:t>this</w:t>
+      </w:r>
+      <w:proofErr w:type="spellEnd"/>
+      <w:r>
+        <w:rPr>
+          <w:rFonts w:ascii="Verdana" w:hAnsi="Verdana" w:cs="Arial"/>
+          <w:sz w:val="16"/>
+          <w:szCs w:val="16"/>
+        </w:rPr>
+        <w:t>-&gt;render('</w:t>
+      </w:r>
+      <w:proofErr w:type="spellStart"/>
+      <w:r>
+        <w:rPr>
+          <w:rFonts w:ascii="Verdana" w:hAnsi="Verdana" w:cs="Arial"/>
+          <w:sz w:val="16"/>
+          <w:szCs w:val="16"/>
+        </w:rPr>
         <w:t>gestion</w:t>
       </w:r>
       <w:proofErr w:type="spellEnd"/>
@@ -7063,7 +7102,7 @@
           <w:sz w:val="16"/>
           <w:szCs w:val="16"/>
         </w:rPr>
-        <w:t xml:space="preserve"> #[Route("/</w:t>
+        <w:t xml:space="preserve"> #[</w:t>
       </w:r>
       <w:proofErr w:type="spellStart"/>
       <w:r>
@@ -7072,6 +7111,24 @@
           <w:sz w:val="16"/>
           <w:szCs w:val="16"/>
         </w:rPr>
+        <w:t>Route</w:t>
+      </w:r>
+      <w:proofErr w:type="spellEnd"/>
+      <w:r>
+        <w:rPr>
+          <w:rFonts w:ascii="Verdana" w:hAnsi="Verdana" w:cs="Arial"/>
+          <w:sz w:val="16"/>
+          <w:szCs w:val="16"/>
+        </w:rPr>
+        <w:t>("/</w:t>
+      </w:r>
+      <w:proofErr w:type="spellStart"/>
+      <w:r>
+        <w:rPr>
+          <w:rFonts w:ascii="Verdana" w:hAnsi="Verdana" w:cs="Arial"/>
+          <w:sz w:val="16"/>
+          <w:szCs w:val="16"/>
+        </w:rPr>
         <w:t>gestion</w:t>
       </w:r>
       <w:proofErr w:type="spellEnd"/>
@@ -7170,7 +7227,7 @@
           <w:sz w:val="16"/>
           <w:szCs w:val="16"/>
         </w:rPr>
-        <w:t xml:space="preserve">        return $this-&gt;render('</w:t>
+        <w:t xml:space="preserve">        return $</w:t>
       </w:r>
       <w:proofErr w:type="spellStart"/>
       <w:r>
@@ -7179,6 +7236,24 @@
           <w:sz w:val="16"/>
           <w:szCs w:val="16"/>
         </w:rPr>
+        <w:t>this</w:t>
+      </w:r>
+      <w:proofErr w:type="spellEnd"/>
+      <w:r>
+        <w:rPr>
+          <w:rFonts w:ascii="Verdana" w:hAnsi="Verdana" w:cs="Arial"/>
+          <w:sz w:val="16"/>
+          <w:szCs w:val="16"/>
+        </w:rPr>
+        <w:t>-&gt;render('</w:t>
+      </w:r>
+      <w:proofErr w:type="spellStart"/>
+      <w:r>
+        <w:rPr>
+          <w:rFonts w:ascii="Verdana" w:hAnsi="Verdana" w:cs="Arial"/>
+          <w:sz w:val="16"/>
+          <w:szCs w:val="16"/>
+        </w:rPr>
         <w:t>gestion</w:t>
       </w:r>
       <w:proofErr w:type="spellEnd"/>
@@ -7374,11 +7449,1042 @@
           <w:sz w:val="20"/>
           <w:szCs w:val="20"/>
         </w:rPr>
-        <w:t>{ path: ^/</w:t>
-      </w:r>
-      <w:r>
-        <w:rPr>
-          <w:rFonts w:ascii="Verdana" w:hAnsi="Verdana" w:cs="Arial"/>
+        <w:t xml:space="preserve">{ path: ^/ </w:t>
+      </w:r>
+      <w:proofErr w:type="spellStart"/>
+      <w:r>
+        <w:rPr>
+          <w:rFonts w:ascii="Verdana" w:hAnsi="Verdana" w:cs="Arial"/>
+          <w:sz w:val="20"/>
+          <w:szCs w:val="20"/>
+        </w:rPr>
+        <w:t>gestion</w:t>
+      </w:r>
+      <w:proofErr w:type="spellEnd"/>
+      <w:r>
+        <w:rPr>
+          <w:rFonts w:ascii="Verdana" w:hAnsi="Verdana" w:cs="Arial"/>
+          <w:sz w:val="20"/>
+          <w:szCs w:val="20"/>
+        </w:rPr>
+        <w:t xml:space="preserve">/action1, </w:t>
+      </w:r>
+      <w:proofErr w:type="spellStart"/>
+      <w:r>
+        <w:rPr>
+          <w:rFonts w:ascii="Verdana" w:hAnsi="Verdana" w:cs="Arial"/>
+          <w:sz w:val="20"/>
+          <w:szCs w:val="20"/>
+        </w:rPr>
+        <w:t>roles</w:t>
+      </w:r>
+      <w:proofErr w:type="spellEnd"/>
+      <w:r>
+        <w:rPr>
+          <w:rFonts w:ascii="Verdana" w:hAnsi="Verdana" w:cs="Arial"/>
+          <w:sz w:val="20"/>
+          <w:szCs w:val="20"/>
+        </w:rPr>
+        <w:t>: ROLE_ADMIN }</w:t>
+      </w:r>
+    </w:p>
+    <w:p>
+      <w:pPr>
+        <w:spacing w:after="0"/>
+        <w:rPr>
+          <w:rFonts w:ascii="Verdana" w:hAnsi="Verdana" w:cs="Arial"/>
+          <w:sz w:val="20"/>
+          <w:szCs w:val="20"/>
+        </w:rPr>
+      </w:pPr>
+      <w:r>
+        <w:rPr>
+          <w:rFonts w:ascii="Verdana" w:hAnsi="Verdana" w:cs="Arial"/>
+          <w:sz w:val="20"/>
+          <w:szCs w:val="20"/>
+        </w:rPr>
+        <w:t xml:space="preserve">        # - { path: ^/</w:t>
+      </w:r>
+      <w:proofErr w:type="spellStart"/>
+      <w:r>
+        <w:rPr>
+          <w:rFonts w:ascii="Verdana" w:hAnsi="Verdana" w:cs="Arial"/>
+          <w:sz w:val="20"/>
+          <w:szCs w:val="20"/>
+        </w:rPr>
+        <w:t>profile</w:t>
+      </w:r>
+      <w:proofErr w:type="spellEnd"/>
+      <w:r>
+        <w:rPr>
+          <w:rFonts w:ascii="Verdana" w:hAnsi="Verdana" w:cs="Arial"/>
+          <w:sz w:val="20"/>
+          <w:szCs w:val="20"/>
+        </w:rPr>
+        <w:t xml:space="preserve">, </w:t>
+      </w:r>
+      <w:proofErr w:type="spellStart"/>
+      <w:r>
+        <w:rPr>
+          <w:rFonts w:ascii="Verdana" w:hAnsi="Verdana" w:cs="Arial"/>
+          <w:sz w:val="20"/>
+          <w:szCs w:val="20"/>
+        </w:rPr>
+        <w:t>roles</w:t>
+      </w:r>
+      <w:proofErr w:type="spellEnd"/>
+      <w:r>
+        <w:rPr>
+          <w:rFonts w:ascii="Verdana" w:hAnsi="Verdana" w:cs="Arial"/>
+          <w:sz w:val="20"/>
+          <w:szCs w:val="20"/>
+        </w:rPr>
+        <w:t>: ROLE_USER }</w:t>
+      </w:r>
+    </w:p>
+    <w:p>
+      <w:pPr>
+        <w:spacing w:after="0"/>
+        <w:rPr>
+          <w:rFonts w:ascii="Verdana" w:hAnsi="Verdana" w:cs="Arial"/>
+          <w:sz w:val="20"/>
+          <w:szCs w:val="20"/>
+        </w:rPr>
+      </w:pPr>
+      <w:r>
+        <w:rPr>
+          <w:rFonts w:ascii="Verdana" w:hAnsi="Verdana" w:cs="Arial"/>
+          <w:sz w:val="20"/>
+          <w:szCs w:val="20"/>
+        </w:rPr>
+        <w:tab/>
+      </w:r>
+      <w:r>
+        <w:rPr>
+          <w:rFonts w:ascii="Verdana" w:hAnsi="Verdana" w:cs="Arial"/>
+          <w:sz w:val="20"/>
+          <w:szCs w:val="20"/>
+        </w:rPr>
+        <w:tab/>
+      </w:r>
+      <w:r>
+        <w:rPr>
+          <w:rFonts w:ascii="Verdana" w:hAnsi="Verdana" w:cs="Arial"/>
+          <w:sz w:val="20"/>
+          <w:szCs w:val="20"/>
+        </w:rPr>
+        <w:tab/>
+      </w:r>
+      <w:r>
+        <w:rPr>
+          <w:rFonts w:ascii="Verdana" w:hAnsi="Verdana" w:cs="Arial"/>
+          <w:sz w:val="20"/>
+          <w:szCs w:val="20"/>
+        </w:rPr>
+        <w:tab/>
+        <w:t xml:space="preserve">-&gt; diventa -&gt; </w:t>
+      </w:r>
+      <w:r>
+        <w:rPr>
+          <w:rFonts w:ascii="Verdana" w:hAnsi="Verdana" w:cs="Arial"/>
+          <w:sz w:val="20"/>
+          <w:szCs w:val="20"/>
+        </w:rPr>
+        <w:t xml:space="preserve">{ path: ^/ </w:t>
+      </w:r>
+      <w:proofErr w:type="spellStart"/>
+      <w:r>
+        <w:rPr>
+          <w:rFonts w:ascii="Verdana" w:hAnsi="Verdana" w:cs="Arial"/>
+          <w:sz w:val="20"/>
+          <w:szCs w:val="20"/>
+        </w:rPr>
+        <w:t>gestion</w:t>
+      </w:r>
+      <w:proofErr w:type="spellEnd"/>
+      <w:r>
+        <w:rPr>
+          <w:rFonts w:ascii="Verdana" w:hAnsi="Verdana" w:cs="Arial"/>
+          <w:sz w:val="20"/>
+          <w:szCs w:val="20"/>
+        </w:rPr>
+        <w:t>/action</w:t>
+      </w:r>
+      <w:r>
+        <w:rPr>
+          <w:rFonts w:ascii="Verdana" w:hAnsi="Verdana" w:cs="Arial"/>
+          <w:sz w:val="20"/>
+          <w:szCs w:val="20"/>
+        </w:rPr>
+        <w:t>2</w:t>
+      </w:r>
+      <w:r>
+        <w:rPr>
+          <w:rFonts w:ascii="Verdana" w:hAnsi="Verdana" w:cs="Arial"/>
+          <w:sz w:val="20"/>
+          <w:szCs w:val="20"/>
+        </w:rPr>
+        <w:t xml:space="preserve">, </w:t>
+      </w:r>
+      <w:proofErr w:type="spellStart"/>
+      <w:r>
+        <w:rPr>
+          <w:rFonts w:ascii="Verdana" w:hAnsi="Verdana" w:cs="Arial"/>
+          <w:sz w:val="20"/>
+          <w:szCs w:val="20"/>
+        </w:rPr>
+        <w:t>roles</w:t>
+      </w:r>
+      <w:proofErr w:type="spellEnd"/>
+      <w:r>
+        <w:rPr>
+          <w:rFonts w:ascii="Verdana" w:hAnsi="Verdana" w:cs="Arial"/>
+          <w:sz w:val="20"/>
+          <w:szCs w:val="20"/>
+        </w:rPr>
+        <w:t>: ROLE_</w:t>
+      </w:r>
+      <w:r>
+        <w:rPr>
+          <w:rFonts w:ascii="Verdana" w:hAnsi="Verdana" w:cs="Arial"/>
+          <w:sz w:val="20"/>
+          <w:szCs w:val="20"/>
+        </w:rPr>
+        <w:t>CLIENTE }</w:t>
+      </w:r>
+    </w:p>
+    <w:p>
+      <w:pPr>
+        <w:spacing w:after="0"/>
+        <w:rPr>
+          <w:rFonts w:ascii="Verdana" w:hAnsi="Verdana" w:cs="Arial"/>
+          <w:sz w:val="20"/>
+          <w:szCs w:val="20"/>
+        </w:rPr>
+      </w:pPr>
+    </w:p>
+    <w:p>
+      <w:pPr>
+        <w:spacing w:after="0"/>
+        <w:rPr>
+          <w:rFonts w:ascii="Verdana" w:hAnsi="Verdana" w:cs="Arial"/>
+          <w:b/>
+          <w:sz w:val="20"/>
+          <w:szCs w:val="20"/>
+        </w:rPr>
+      </w:pPr>
+      <w:r>
+        <w:rPr>
+          <w:rFonts w:ascii="Verdana" w:hAnsi="Verdana" w:cs="Arial"/>
+          <w:b/>
+          <w:sz w:val="20"/>
+          <w:szCs w:val="20"/>
+        </w:rPr>
+        <w:tab/>
+      </w:r>
+      <w:r>
+        <w:rPr>
+          <w:rFonts w:ascii="Verdana" w:hAnsi="Verdana" w:cs="Arial"/>
+          <w:b/>
+          <w:sz w:val="20"/>
+          <w:szCs w:val="20"/>
+          <w:highlight w:val="yellow"/>
+        </w:rPr>
+        <w:t>^/</w:t>
+      </w:r>
+      <w:r>
+        <w:rPr>
+          <w:rFonts w:ascii="Verdana" w:hAnsi="Verdana" w:cs="Arial"/>
+          <w:b/>
+          <w:sz w:val="20"/>
+          <w:szCs w:val="20"/>
+        </w:rPr>
+        <w:t xml:space="preserve">admin := tutti gli </w:t>
+      </w:r>
+      <w:proofErr w:type="spellStart"/>
+      <w:r>
+        <w:rPr>
+          <w:rFonts w:ascii="Verdana" w:hAnsi="Verdana" w:cs="Arial"/>
+          <w:b/>
+          <w:sz w:val="20"/>
+          <w:szCs w:val="20"/>
+        </w:rPr>
+        <w:t>url</w:t>
+      </w:r>
+      <w:proofErr w:type="spellEnd"/>
+      <w:r>
+        <w:rPr>
+          <w:rFonts w:ascii="Verdana" w:hAnsi="Verdana" w:cs="Arial"/>
+          <w:b/>
+          <w:sz w:val="20"/>
+          <w:szCs w:val="20"/>
+        </w:rPr>
+        <w:t xml:space="preserve"> che </w:t>
+      </w:r>
+      <w:r>
+        <w:rPr>
+          <w:rFonts w:ascii="Verdana" w:hAnsi="Verdana" w:cs="Arial"/>
+          <w:b/>
+          <w:sz w:val="20"/>
+          <w:szCs w:val="20"/>
+          <w:highlight w:val="yellow"/>
+        </w:rPr>
+        <w:t>finiscono per</w:t>
+      </w:r>
+      <w:r>
+        <w:rPr>
+          <w:rFonts w:ascii="Verdana" w:hAnsi="Verdana" w:cs="Arial"/>
+          <w:b/>
+          <w:sz w:val="20"/>
+          <w:szCs w:val="20"/>
+        </w:rPr>
+        <w:t xml:space="preserve"> /admin</w:t>
+      </w:r>
+    </w:p>
+    <w:p>
+      <w:pPr>
+        <w:spacing w:after="0"/>
+        <w:rPr>
+          <w:rFonts w:ascii="Verdana" w:hAnsi="Verdana" w:cs="Arial"/>
+          <w:sz w:val="20"/>
+          <w:szCs w:val="20"/>
+        </w:rPr>
+      </w:pPr>
+    </w:p>
+    <w:p>
+      <w:pPr>
+        <w:spacing w:after="0"/>
+        <w:rPr>
+          <w:rFonts w:ascii="Verdana" w:hAnsi="Verdana" w:cs="Arial"/>
+          <w:sz w:val="20"/>
+          <w:szCs w:val="20"/>
+        </w:rPr>
+      </w:pPr>
+      <w:r>
+        <w:rPr>
+          <w:rFonts w:ascii="Verdana" w:hAnsi="Verdana" w:cs="Arial"/>
+          <w:b/>
+          <w:sz w:val="20"/>
+          <w:szCs w:val="20"/>
+        </w:rPr>
+        <w:t>b</w:t>
+      </w:r>
+      <w:r>
+        <w:rPr>
+          <w:rFonts w:ascii="Verdana" w:hAnsi="Verdana" w:cs="Arial"/>
+          <w:b/>
+          <w:sz w:val="20"/>
+          <w:szCs w:val="20"/>
+        </w:rPr>
+        <w:t xml:space="preserve">: in </w:t>
+      </w:r>
+      <w:r>
+        <w:rPr>
+          <w:rFonts w:ascii="Verdana" w:hAnsi="Verdana" w:cs="Arial"/>
+          <w:b/>
+          <w:sz w:val="20"/>
+          <w:szCs w:val="20"/>
+        </w:rPr>
+        <w:t>controller</w:t>
+      </w:r>
+      <w:r>
+        <w:rPr>
+          <w:rFonts w:ascii="Verdana" w:hAnsi="Verdana" w:cs="Arial"/>
+          <w:b/>
+          <w:sz w:val="20"/>
+          <w:szCs w:val="20"/>
+        </w:rPr>
+        <w:t xml:space="preserve">     </w:t>
+      </w:r>
+      <w:r>
+        <w:rPr>
+          <w:rFonts w:ascii="Verdana" w:hAnsi="Verdana" w:cs="Arial"/>
+          <w:b/>
+          <w:sz w:val="20"/>
+          <w:szCs w:val="20"/>
+        </w:rPr>
+        <w:tab/>
+      </w:r>
+      <w:r>
+        <w:rPr>
+          <w:rFonts w:ascii="Verdana" w:hAnsi="Verdana" w:cs="Arial"/>
+          <w:b/>
+          <w:sz w:val="20"/>
+          <w:szCs w:val="20"/>
+        </w:rPr>
+        <w:tab/>
+      </w:r>
+      <w:r>
+        <w:rPr>
+          <w:rFonts w:ascii="Verdana" w:hAnsi="Verdana" w:cs="Arial"/>
+          <w:b/>
+          <w:sz w:val="20"/>
+          <w:szCs w:val="20"/>
+        </w:rPr>
+        <w:tab/>
+      </w:r>
+      <w:r>
+        <w:rPr>
+          <w:rFonts w:ascii="Verdana" w:hAnsi="Verdana" w:cs="Arial"/>
+          <w:sz w:val="20"/>
+          <w:szCs w:val="20"/>
+        </w:rPr>
+        <w:t>sembra donare errore</w:t>
+      </w:r>
+    </w:p>
+    <w:p>
+      <w:pPr>
+        <w:spacing w:after="0"/>
+        <w:ind w:left="284"/>
+        <w:rPr>
+          <w:rFonts w:ascii="Verdana" w:hAnsi="Verdana" w:cs="Arial"/>
+          <w:sz w:val="16"/>
+          <w:szCs w:val="16"/>
+        </w:rPr>
+      </w:pPr>
+    </w:p>
+    <w:p>
+      <w:pPr>
+        <w:spacing w:after="0"/>
+        <w:ind w:left="284"/>
+        <w:rPr>
+          <w:rFonts w:ascii="Verdana" w:hAnsi="Verdana" w:cs="Arial"/>
+          <w:sz w:val="16"/>
+          <w:szCs w:val="16"/>
+        </w:rPr>
+      </w:pPr>
+      <w:r>
+        <w:rPr>
+          <w:rFonts w:ascii="Verdana" w:hAnsi="Verdana" w:cs="Arial"/>
+          <w:sz w:val="16"/>
+          <w:szCs w:val="16"/>
+        </w:rPr>
+        <w:t>#[</w:t>
+      </w:r>
+      <w:proofErr w:type="spellStart"/>
+      <w:r>
+        <w:rPr>
+          <w:rFonts w:ascii="Verdana" w:hAnsi="Verdana" w:cs="Arial"/>
+          <w:sz w:val="16"/>
+          <w:szCs w:val="16"/>
+        </w:rPr>
+        <w:t>Route</w:t>
+      </w:r>
+      <w:proofErr w:type="spellEnd"/>
+      <w:r>
+        <w:rPr>
+          <w:rFonts w:ascii="Verdana" w:hAnsi="Verdana" w:cs="Arial"/>
+          <w:sz w:val="16"/>
+          <w:szCs w:val="16"/>
+        </w:rPr>
+        <w:t>("/</w:t>
+      </w:r>
+      <w:proofErr w:type="spellStart"/>
+      <w:r>
+        <w:rPr>
+          <w:rFonts w:ascii="Verdana" w:hAnsi="Verdana" w:cs="Arial"/>
+          <w:sz w:val="16"/>
+          <w:szCs w:val="16"/>
+        </w:rPr>
+        <w:t>autre</w:t>
+      </w:r>
+      <w:proofErr w:type="spellEnd"/>
+      <w:r>
+        <w:rPr>
+          <w:rFonts w:ascii="Verdana" w:hAnsi="Verdana" w:cs="Arial"/>
+          <w:sz w:val="16"/>
+          <w:szCs w:val="16"/>
+        </w:rPr>
+        <w:t>/action1")]</w:t>
+      </w:r>
+    </w:p>
+    <w:p>
+      <w:pPr>
+        <w:spacing w:after="0"/>
+        <w:ind w:left="284"/>
+        <w:rPr>
+          <w:rFonts w:ascii="Verdana" w:hAnsi="Verdana" w:cs="Arial"/>
+          <w:sz w:val="16"/>
+          <w:szCs w:val="16"/>
+        </w:rPr>
+      </w:pPr>
+      <w:r>
+        <w:rPr>
+          <w:rFonts w:ascii="Verdana" w:hAnsi="Verdana" w:cs="Arial"/>
+          <w:sz w:val="16"/>
+          <w:szCs w:val="16"/>
+        </w:rPr>
+        <w:t>public function action1()</w:t>
+      </w:r>
+    </w:p>
+    <w:p>
+      <w:pPr>
+        <w:spacing w:after="0"/>
+        <w:ind w:left="284"/>
+        <w:rPr>
+          <w:rFonts w:ascii="Verdana" w:hAnsi="Verdana" w:cs="Arial"/>
+          <w:sz w:val="16"/>
+          <w:szCs w:val="16"/>
+        </w:rPr>
+      </w:pPr>
+      <w:r>
+        <w:rPr>
+          <w:rFonts w:ascii="Verdana" w:hAnsi="Verdana" w:cs="Arial"/>
+          <w:sz w:val="16"/>
+          <w:szCs w:val="16"/>
+        </w:rPr>
+        <w:t>{</w:t>
+      </w:r>
+    </w:p>
+    <w:p>
+      <w:pPr>
+        <w:spacing w:after="0"/>
+        <w:ind w:left="284"/>
+        <w:rPr>
+          <w:rFonts w:ascii="Verdana" w:hAnsi="Verdana" w:cs="Arial"/>
+          <w:b/>
+          <w:sz w:val="16"/>
+          <w:szCs w:val="16"/>
+        </w:rPr>
+      </w:pPr>
+      <w:r>
+        <w:rPr>
+          <w:rFonts w:ascii="Verdana" w:hAnsi="Verdana" w:cs="Arial"/>
+          <w:sz w:val="16"/>
+          <w:szCs w:val="16"/>
+        </w:rPr>
+        <w:t xml:space="preserve">    </w:t>
+      </w:r>
+      <w:r>
+        <w:rPr>
+          <w:rFonts w:ascii="Verdana" w:hAnsi="Verdana" w:cs="Arial"/>
+          <w:b/>
+          <w:sz w:val="16"/>
+          <w:szCs w:val="16"/>
+        </w:rPr>
+        <w:t>$</w:t>
+      </w:r>
+      <w:proofErr w:type="spellStart"/>
+      <w:r>
+        <w:rPr>
+          <w:rFonts w:ascii="Verdana" w:hAnsi="Verdana" w:cs="Arial"/>
+          <w:b/>
+          <w:sz w:val="16"/>
+          <w:szCs w:val="16"/>
+        </w:rPr>
+        <w:t>this</w:t>
+      </w:r>
+      <w:proofErr w:type="spellEnd"/>
+      <w:r>
+        <w:rPr>
+          <w:rFonts w:ascii="Verdana" w:hAnsi="Verdana" w:cs="Arial"/>
+          <w:b/>
+          <w:sz w:val="16"/>
+          <w:szCs w:val="16"/>
+        </w:rPr>
+        <w:t>-&gt;</w:t>
+      </w:r>
+      <w:proofErr w:type="spellStart"/>
+      <w:r>
+        <w:rPr>
+          <w:rFonts w:ascii="Verdana" w:hAnsi="Verdana" w:cs="Arial"/>
+          <w:b/>
+          <w:sz w:val="16"/>
+          <w:szCs w:val="16"/>
+        </w:rPr>
+        <w:t>denyAccessUnlessGranted</w:t>
+      </w:r>
+      <w:proofErr w:type="spellEnd"/>
+      <w:r>
+        <w:rPr>
+          <w:rFonts w:ascii="Verdana" w:hAnsi="Verdana" w:cs="Arial"/>
+          <w:b/>
+          <w:sz w:val="16"/>
+          <w:szCs w:val="16"/>
+        </w:rPr>
+        <w:t>("ROLE_ADMIN");</w:t>
+      </w:r>
+      <w:r>
+        <w:rPr>
+          <w:rFonts w:ascii="Verdana" w:hAnsi="Verdana" w:cs="Arial"/>
+          <w:b/>
+          <w:sz w:val="16"/>
+          <w:szCs w:val="16"/>
+        </w:rPr>
+        <w:t xml:space="preserve">  </w:t>
+      </w:r>
+      <w:r>
+        <w:rPr>
+          <w:rFonts w:ascii="Verdana" w:hAnsi="Verdana" w:cs="Arial"/>
+          <w:b/>
+          <w:sz w:val="16"/>
+          <w:szCs w:val="16"/>
+        </w:rPr>
+        <w:tab/>
+      </w:r>
+      <w:r>
+        <w:rPr>
+          <w:rFonts w:ascii="Verdana" w:hAnsi="Verdana" w:cs="Arial"/>
+          <w:sz w:val="16"/>
+          <w:szCs w:val="16"/>
+        </w:rPr>
+        <w:tab/>
+        <w:t>-&gt; accesso solo se User ha ROLE_ADMIN</w:t>
+      </w:r>
+    </w:p>
+    <w:p>
+      <w:pPr>
+        <w:spacing w:after="0"/>
+        <w:ind w:left="284"/>
+        <w:rPr>
+          <w:rFonts w:ascii="Verdana" w:hAnsi="Verdana" w:cs="Arial"/>
+          <w:sz w:val="16"/>
+          <w:szCs w:val="16"/>
+        </w:rPr>
+      </w:pPr>
+      <w:r>
+        <w:rPr>
+          <w:rFonts w:ascii="Verdana" w:hAnsi="Verdana" w:cs="Arial"/>
+          <w:sz w:val="16"/>
+          <w:szCs w:val="16"/>
+        </w:rPr>
+        <w:t xml:space="preserve">    return $</w:t>
+      </w:r>
+      <w:proofErr w:type="spellStart"/>
+      <w:r>
+        <w:rPr>
+          <w:rFonts w:ascii="Verdana" w:hAnsi="Verdana" w:cs="Arial"/>
+          <w:sz w:val="16"/>
+          <w:szCs w:val="16"/>
+        </w:rPr>
+        <w:t>this</w:t>
+      </w:r>
+      <w:proofErr w:type="spellEnd"/>
+      <w:r>
+        <w:rPr>
+          <w:rFonts w:ascii="Verdana" w:hAnsi="Verdana" w:cs="Arial"/>
+          <w:sz w:val="16"/>
+          <w:szCs w:val="16"/>
+        </w:rPr>
+        <w:t>-&gt;render('</w:t>
+      </w:r>
+      <w:proofErr w:type="spellStart"/>
+      <w:r>
+        <w:rPr>
+          <w:rFonts w:ascii="Verdana" w:hAnsi="Verdana" w:cs="Arial"/>
+          <w:sz w:val="16"/>
+          <w:szCs w:val="16"/>
+        </w:rPr>
+        <w:t>autre</w:t>
+      </w:r>
+      <w:proofErr w:type="spellEnd"/>
+      <w:r>
+        <w:rPr>
+          <w:rFonts w:ascii="Verdana" w:hAnsi="Verdana" w:cs="Arial"/>
+          <w:sz w:val="16"/>
+          <w:szCs w:val="16"/>
+        </w:rPr>
+        <w:t>/action1.html.twig');</w:t>
+      </w:r>
+    </w:p>
+    <w:p>
+      <w:pPr>
+        <w:spacing w:after="0"/>
+        <w:ind w:left="284"/>
+        <w:rPr>
+          <w:rFonts w:ascii="Verdana" w:hAnsi="Verdana" w:cs="Arial"/>
+          <w:sz w:val="16"/>
+          <w:szCs w:val="16"/>
+        </w:rPr>
+      </w:pPr>
+      <w:r>
+        <w:rPr>
+          <w:rFonts w:ascii="Verdana" w:hAnsi="Verdana" w:cs="Arial"/>
+          <w:sz w:val="16"/>
+          <w:szCs w:val="16"/>
+        </w:rPr>
+        <w:t>}</w:t>
+      </w:r>
+    </w:p>
+    <w:p>
+      <w:pPr>
+        <w:spacing w:after="0"/>
+        <w:ind w:left="284"/>
+        <w:rPr>
+          <w:rFonts w:ascii="Verdana" w:hAnsi="Verdana" w:cs="Arial"/>
+          <w:sz w:val="16"/>
+          <w:szCs w:val="16"/>
+        </w:rPr>
+      </w:pPr>
+      <w:r>
+        <w:rPr>
+          <w:rFonts w:ascii="Verdana" w:hAnsi="Verdana" w:cs="Arial"/>
+          <w:sz w:val="16"/>
+          <w:szCs w:val="16"/>
+        </w:rPr>
+        <w:t>#[</w:t>
+      </w:r>
+      <w:proofErr w:type="spellStart"/>
+      <w:r>
+        <w:rPr>
+          <w:rFonts w:ascii="Verdana" w:hAnsi="Verdana" w:cs="Arial"/>
+          <w:sz w:val="16"/>
+          <w:szCs w:val="16"/>
+        </w:rPr>
+        <w:t>Route</w:t>
+      </w:r>
+      <w:proofErr w:type="spellEnd"/>
+      <w:r>
+        <w:rPr>
+          <w:rFonts w:ascii="Verdana" w:hAnsi="Verdana" w:cs="Arial"/>
+          <w:sz w:val="16"/>
+          <w:szCs w:val="16"/>
+        </w:rPr>
+        <w:t>("/</w:t>
+      </w:r>
+      <w:proofErr w:type="spellStart"/>
+      <w:r>
+        <w:rPr>
+          <w:rFonts w:ascii="Verdana" w:hAnsi="Verdana" w:cs="Arial"/>
+          <w:sz w:val="16"/>
+          <w:szCs w:val="16"/>
+        </w:rPr>
+        <w:t>autre</w:t>
+      </w:r>
+      <w:proofErr w:type="spellEnd"/>
+      <w:r>
+        <w:rPr>
+          <w:rFonts w:ascii="Verdana" w:hAnsi="Verdana" w:cs="Arial"/>
+          <w:sz w:val="16"/>
+          <w:szCs w:val="16"/>
+        </w:rPr>
+        <w:t>/action2")]</w:t>
+      </w:r>
+    </w:p>
+    <w:p>
+      <w:pPr>
+        <w:spacing w:after="0"/>
+        <w:ind w:left="284"/>
+        <w:rPr>
+          <w:rFonts w:ascii="Verdana" w:hAnsi="Verdana" w:cs="Arial"/>
+          <w:sz w:val="16"/>
+          <w:szCs w:val="16"/>
+        </w:rPr>
+      </w:pPr>
+      <w:r>
+        <w:rPr>
+          <w:rFonts w:ascii="Verdana" w:hAnsi="Verdana" w:cs="Arial"/>
+          <w:sz w:val="16"/>
+          <w:szCs w:val="16"/>
+        </w:rPr>
+        <w:t>public function action2()</w:t>
+      </w:r>
+    </w:p>
+    <w:p>
+      <w:pPr>
+        <w:spacing w:after="0"/>
+        <w:ind w:left="284"/>
+        <w:rPr>
+          <w:rFonts w:ascii="Verdana" w:hAnsi="Verdana" w:cs="Arial"/>
+          <w:sz w:val="16"/>
+          <w:szCs w:val="16"/>
+        </w:rPr>
+      </w:pPr>
+      <w:r>
+        <w:rPr>
+          <w:rFonts w:ascii="Verdana" w:hAnsi="Verdana" w:cs="Arial"/>
+          <w:sz w:val="16"/>
+          <w:szCs w:val="16"/>
+        </w:rPr>
+        <w:t>{</w:t>
+      </w:r>
+    </w:p>
+    <w:p>
+      <w:pPr>
+        <w:spacing w:after="0"/>
+        <w:ind w:left="284"/>
+        <w:rPr>
+          <w:rFonts w:ascii="Verdana" w:hAnsi="Verdana" w:cs="Arial"/>
+          <w:sz w:val="16"/>
+          <w:szCs w:val="16"/>
+        </w:rPr>
+      </w:pPr>
+      <w:r>
+        <w:rPr>
+          <w:rFonts w:ascii="Verdana" w:hAnsi="Verdana" w:cs="Arial"/>
+          <w:sz w:val="16"/>
+          <w:szCs w:val="16"/>
+        </w:rPr>
+        <w:t xml:space="preserve">    $</w:t>
+      </w:r>
+      <w:proofErr w:type="spellStart"/>
+      <w:r>
+        <w:rPr>
+          <w:rFonts w:ascii="Verdana" w:hAnsi="Verdana" w:cs="Arial"/>
+          <w:sz w:val="16"/>
+          <w:szCs w:val="16"/>
+        </w:rPr>
+        <w:t>this</w:t>
+      </w:r>
+      <w:proofErr w:type="spellEnd"/>
+      <w:r>
+        <w:rPr>
+          <w:rFonts w:ascii="Verdana" w:hAnsi="Verdana" w:cs="Arial"/>
+          <w:sz w:val="16"/>
+          <w:szCs w:val="16"/>
+        </w:rPr>
+        <w:t>-&gt;</w:t>
+      </w:r>
+      <w:proofErr w:type="spellStart"/>
+      <w:r>
+        <w:rPr>
+          <w:rFonts w:ascii="Verdana" w:hAnsi="Verdana" w:cs="Arial"/>
+          <w:b/>
+          <w:sz w:val="16"/>
+          <w:szCs w:val="16"/>
+        </w:rPr>
+        <w:t>denyAccessUnlessGranted</w:t>
+      </w:r>
+      <w:proofErr w:type="spellEnd"/>
+      <w:r>
+        <w:rPr>
+          <w:rFonts w:ascii="Verdana" w:hAnsi="Verdana" w:cs="Arial"/>
+          <w:sz w:val="16"/>
+          <w:szCs w:val="16"/>
+        </w:rPr>
+        <w:t>('ROLE_</w:t>
+      </w:r>
+      <w:r>
+        <w:rPr>
+          <w:rFonts w:ascii="Verdana" w:hAnsi="Verdana" w:cs="Arial"/>
+          <w:sz w:val="16"/>
+          <w:szCs w:val="16"/>
+        </w:rPr>
+        <w:t>CLIENTE</w:t>
+      </w:r>
+      <w:r>
+        <w:rPr>
+          <w:rFonts w:ascii="Verdana" w:hAnsi="Verdana" w:cs="Arial"/>
+          <w:sz w:val="16"/>
+          <w:szCs w:val="16"/>
+        </w:rPr>
+        <w:t>);</w:t>
+      </w:r>
+    </w:p>
+    <w:p>
+      <w:pPr>
+        <w:spacing w:after="0"/>
+        <w:ind w:left="284"/>
+        <w:rPr>
+          <w:rFonts w:ascii="Verdana" w:hAnsi="Verdana" w:cs="Arial"/>
+          <w:sz w:val="16"/>
+          <w:szCs w:val="16"/>
+        </w:rPr>
+      </w:pPr>
+    </w:p>
+    <w:p>
+      <w:pPr>
+        <w:spacing w:after="0"/>
+        <w:ind w:left="284"/>
+        <w:rPr>
+          <w:rFonts w:ascii="Verdana" w:hAnsi="Verdana" w:cs="Arial"/>
+          <w:sz w:val="16"/>
+          <w:szCs w:val="16"/>
+        </w:rPr>
+      </w:pPr>
+      <w:r>
+        <w:rPr>
+          <w:rFonts w:ascii="Verdana" w:hAnsi="Verdana" w:cs="Arial"/>
+          <w:sz w:val="16"/>
+          <w:szCs w:val="16"/>
+        </w:rPr>
+        <w:t xml:space="preserve">    // si </w:t>
+      </w:r>
+      <w:proofErr w:type="spellStart"/>
+      <w:r>
+        <w:rPr>
+          <w:rFonts w:ascii="Verdana" w:hAnsi="Verdana" w:cs="Arial"/>
+          <w:sz w:val="16"/>
+          <w:szCs w:val="16"/>
+        </w:rPr>
+        <w:t>pas</w:t>
+      </w:r>
+      <w:proofErr w:type="spellEnd"/>
+      <w:r>
+        <w:rPr>
+          <w:rFonts w:ascii="Verdana" w:hAnsi="Verdana" w:cs="Arial"/>
+          <w:sz w:val="16"/>
+          <w:szCs w:val="16"/>
+        </w:rPr>
+        <w:t xml:space="preserve"> d'exception...</w:t>
+      </w:r>
+    </w:p>
+    <w:p>
+      <w:pPr>
+        <w:spacing w:after="0"/>
+        <w:ind w:left="284"/>
+        <w:rPr>
+          <w:rFonts w:ascii="Verdana" w:hAnsi="Verdana" w:cs="Arial"/>
+          <w:sz w:val="16"/>
+          <w:szCs w:val="16"/>
+        </w:rPr>
+      </w:pPr>
+      <w:r>
+        <w:rPr>
+          <w:rFonts w:ascii="Verdana" w:hAnsi="Verdana" w:cs="Arial"/>
+          <w:sz w:val="16"/>
+          <w:szCs w:val="16"/>
+        </w:rPr>
+        <w:t xml:space="preserve">    return $</w:t>
+      </w:r>
+      <w:proofErr w:type="spellStart"/>
+      <w:r>
+        <w:rPr>
+          <w:rFonts w:ascii="Verdana" w:hAnsi="Verdana" w:cs="Arial"/>
+          <w:sz w:val="16"/>
+          <w:szCs w:val="16"/>
+        </w:rPr>
+        <w:t>this</w:t>
+      </w:r>
+      <w:proofErr w:type="spellEnd"/>
+      <w:r>
+        <w:rPr>
+          <w:rFonts w:ascii="Verdana" w:hAnsi="Verdana" w:cs="Arial"/>
+          <w:sz w:val="16"/>
+          <w:szCs w:val="16"/>
+        </w:rPr>
+        <w:t>-&gt;render('</w:t>
+      </w:r>
+      <w:proofErr w:type="spellStart"/>
+      <w:r>
+        <w:rPr>
+          <w:rFonts w:ascii="Verdana" w:hAnsi="Verdana" w:cs="Arial"/>
+          <w:sz w:val="16"/>
+          <w:szCs w:val="16"/>
+        </w:rPr>
+        <w:t>autre</w:t>
+      </w:r>
+      <w:proofErr w:type="spellEnd"/>
+      <w:r>
+        <w:rPr>
+          <w:rFonts w:ascii="Verdana" w:hAnsi="Verdana" w:cs="Arial"/>
+          <w:sz w:val="16"/>
+          <w:szCs w:val="16"/>
+        </w:rPr>
+        <w:t>/action2.html.twig');</w:t>
+      </w:r>
+    </w:p>
+    <w:p>
+      <w:pPr>
+        <w:spacing w:after="0"/>
+        <w:ind w:left="284"/>
+        <w:rPr>
+          <w:rFonts w:ascii="Verdana" w:hAnsi="Verdana" w:cs="Arial"/>
+          <w:sz w:val="16"/>
+          <w:szCs w:val="16"/>
+        </w:rPr>
+      </w:pPr>
+      <w:r>
+        <w:rPr>
+          <w:rFonts w:ascii="Verdana" w:hAnsi="Verdana" w:cs="Arial"/>
+          <w:sz w:val="16"/>
+          <w:szCs w:val="16"/>
+        </w:rPr>
+        <w:t>}</w:t>
+      </w:r>
+    </w:p>
+    <w:p>
+      <w:pPr>
+        <w:rPr>
+          <w:rFonts w:ascii="Verdana" w:hAnsi="Verdana" w:cs="Arial"/>
+          <w:sz w:val="20"/>
+          <w:szCs w:val="20"/>
+        </w:rPr>
+      </w:pPr>
+      <w:r>
+        <w:rPr>
+          <w:rFonts w:ascii="Verdana" w:hAnsi="Verdana" w:cs="Arial"/>
+          <w:sz w:val="20"/>
+          <w:szCs w:val="20"/>
+        </w:rPr>
+        <w:t>Ovviamente se l’ user non ha quel ruolo, e cerco di entrare; si lancerà un errore (es: reparto amministrazione)</w:t>
+      </w:r>
+      <w:r>
+        <w:rPr>
+          <w:rFonts w:ascii="Verdana" w:hAnsi="Verdana" w:cs="Arial"/>
+          <w:sz w:val="20"/>
+          <w:szCs w:val="20"/>
+        </w:rPr>
+        <w:t xml:space="preserve"> -&gt; ‘action1’ et ‘action2’ sono lanciate dal link in </w:t>
+      </w:r>
+      <w:proofErr w:type="spellStart"/>
+      <w:r>
+        <w:rPr>
+          <w:rFonts w:ascii="Verdana" w:hAnsi="Verdana" w:cs="Arial"/>
+          <w:sz w:val="20"/>
+          <w:szCs w:val="20"/>
+        </w:rPr>
+        <w:t>nav</w:t>
+      </w:r>
+      <w:proofErr w:type="spellEnd"/>
+      <w:r>
+        <w:rPr>
+          <w:rFonts w:ascii="Verdana" w:hAnsi="Verdana" w:cs="Arial"/>
+          <w:sz w:val="20"/>
+          <w:szCs w:val="20"/>
+        </w:rPr>
+        <w:t xml:space="preserve"> (prevedere anche link </w:t>
+      </w:r>
+      <w:proofErr w:type="spellStart"/>
+      <w:r>
+        <w:rPr>
+          <w:rFonts w:ascii="Verdana" w:hAnsi="Verdana" w:cs="Arial"/>
+          <w:sz w:val="20"/>
+          <w:szCs w:val="20"/>
+        </w:rPr>
+        <w:t>loguot</w:t>
+      </w:r>
+      <w:proofErr w:type="spellEnd"/>
+      <w:r>
+        <w:rPr>
+          <w:rFonts w:ascii="Verdana" w:hAnsi="Verdana" w:cs="Arial"/>
+          <w:sz w:val="20"/>
+          <w:szCs w:val="20"/>
+        </w:rPr>
+        <w:t>)</w:t>
+      </w:r>
+    </w:p>
+    <w:p>
+      <w:pPr>
+        <w:spacing w:after="0"/>
+        <w:rPr>
+          <w:rFonts w:ascii="Verdana" w:hAnsi="Verdana" w:cs="Arial"/>
+          <w:sz w:val="20"/>
+          <w:szCs w:val="20"/>
+        </w:rPr>
+      </w:pPr>
+      <w:r>
+        <w:rPr>
+          <w:rFonts w:ascii="Verdana" w:hAnsi="Verdana" w:cs="Arial"/>
+          <w:b/>
+          <w:sz w:val="20"/>
+          <w:szCs w:val="20"/>
+        </w:rPr>
+        <w:t>c</w:t>
+      </w:r>
+      <w:r>
+        <w:rPr>
+          <w:rFonts w:ascii="Verdana" w:hAnsi="Verdana" w:cs="Arial"/>
+          <w:b/>
+          <w:sz w:val="20"/>
+          <w:szCs w:val="20"/>
+        </w:rPr>
+        <w:t>:</w:t>
+      </w:r>
+      <w:r>
+        <w:rPr>
+          <w:rFonts w:ascii="Verdana" w:hAnsi="Verdana" w:cs="Arial"/>
+          <w:b/>
           <w:sz w:val="20"/>
           <w:szCs w:val="20"/>
         </w:rPr>
@@ -7388,55 +8494,121 @@
       <w:r>
         <w:rPr>
           <w:rFonts w:ascii="Verdana" w:hAnsi="Verdana" w:cs="Arial"/>
-          <w:sz w:val="20"/>
-          <w:szCs w:val="20"/>
-        </w:rPr>
-        <w:t>gestion</w:t>
+          <w:b/>
+          <w:sz w:val="20"/>
+          <w:szCs w:val="20"/>
+        </w:rPr>
+        <w:t>redirezione</w:t>
       </w:r>
       <w:proofErr w:type="spellEnd"/>
       <w:r>
         <w:rPr>
           <w:rFonts w:ascii="Verdana" w:hAnsi="Verdana" w:cs="Arial"/>
-          <w:sz w:val="20"/>
-          <w:szCs w:val="20"/>
-        </w:rPr>
-        <w:t xml:space="preserve">/action1, </w:t>
+          <w:b/>
+          <w:sz w:val="20"/>
+          <w:szCs w:val="20"/>
+        </w:rPr>
+        <w:t xml:space="preserve"> </w:t>
+      </w:r>
+      <w:r>
+        <w:rPr>
+          <w:rFonts w:ascii="Verdana" w:hAnsi="Verdana" w:cs="Arial"/>
+          <w:b/>
+          <w:sz w:val="20"/>
+          <w:szCs w:val="20"/>
+        </w:rPr>
+        <w:t xml:space="preserve"> in </w:t>
+      </w:r>
+      <w:r>
+        <w:rPr>
+          <w:rFonts w:ascii="Verdana" w:hAnsi="Verdana" w:cs="Arial"/>
+          <w:b/>
+          <w:sz w:val="20"/>
+          <w:szCs w:val="20"/>
+        </w:rPr>
+        <w:t>View</w:t>
+      </w:r>
+    </w:p>
+    <w:p>
+      <w:pPr>
+        <w:rPr>
+          <w:rFonts w:ascii="Verdana" w:hAnsi="Verdana" w:cs="Arial"/>
+          <w:sz w:val="20"/>
+          <w:szCs w:val="20"/>
+        </w:rPr>
+      </w:pPr>
+      <w:r>
+        <w:rPr>
+          <w:rFonts w:ascii="Verdana" w:hAnsi="Verdana" w:cs="Arial"/>
+          <w:sz w:val="20"/>
+          <w:szCs w:val="20"/>
+        </w:rPr>
+        <w:t>possi</w:t>
+      </w:r>
+      <w:r>
+        <w:rPr>
+          <w:rFonts w:ascii="Verdana" w:hAnsi="Verdana" w:cs="Arial"/>
+          <w:sz w:val="20"/>
+          <w:szCs w:val="20"/>
+        </w:rPr>
+        <w:t>a</w:t>
+      </w:r>
+      <w:r>
+        <w:rPr>
+          <w:rFonts w:ascii="Verdana" w:hAnsi="Verdana" w:cs="Arial"/>
+          <w:sz w:val="20"/>
+          <w:szCs w:val="20"/>
+        </w:rPr>
+        <w:t xml:space="preserve">mo visualizzare o nascondere una &lt;div&gt; (o altro, es link) in base al ROLE utilizzando </w:t>
       </w:r>
       <w:proofErr w:type="spellStart"/>
       <w:r>
         <w:rPr>
           <w:rFonts w:ascii="Verdana" w:hAnsi="Verdana" w:cs="Arial"/>
-          <w:sz w:val="20"/>
-          <w:szCs w:val="20"/>
-        </w:rPr>
-        <w:t>roles</w:t>
+          <w:b/>
+          <w:sz w:val="20"/>
+          <w:szCs w:val="20"/>
+        </w:rPr>
+        <w:t>is_granted</w:t>
       </w:r>
       <w:proofErr w:type="spellEnd"/>
-      <w:r>
-        <w:rPr>
-          <w:rFonts w:ascii="Verdana" w:hAnsi="Verdana" w:cs="Arial"/>
-          <w:sz w:val="20"/>
-          <w:szCs w:val="20"/>
-        </w:rPr>
-        <w:t>: ROLE_ADMIN }</w:t>
-      </w:r>
-    </w:p>
-    <w:p>
-      <w:pPr>
-        <w:spacing w:after="0"/>
-        <w:rPr>
-          <w:rFonts w:ascii="Verdana" w:hAnsi="Verdana" w:cs="Arial"/>
-          <w:sz w:val="20"/>
-          <w:szCs w:val="20"/>
-        </w:rPr>
-      </w:pPr>
-      <w:r>
-        <w:rPr>
-          <w:rFonts w:ascii="Verdana" w:hAnsi="Verdana" w:cs="Arial"/>
-          <w:sz w:val="20"/>
-          <w:szCs w:val="20"/>
-        </w:rPr>
-        <w:t xml:space="preserve">        # - { path: ^/</w:t>
+    </w:p>
+    <w:p>
+      <w:pPr>
+        <w:spacing w:after="0"/>
+        <w:ind w:left="426"/>
+        <w:rPr>
+          <w:rFonts w:ascii="Verdana" w:hAnsi="Verdana" w:cs="Arial"/>
+          <w:sz w:val="20"/>
+          <w:szCs w:val="20"/>
+        </w:rPr>
+      </w:pPr>
+      <w:r>
+        <w:rPr>
+          <w:rFonts w:ascii="Verdana" w:hAnsi="Verdana" w:cs="Arial"/>
+          <w:sz w:val="20"/>
+          <w:szCs w:val="20"/>
+        </w:rPr>
+        <w:t>{% block body %}</w:t>
+      </w:r>
+    </w:p>
+    <w:p>
+      <w:pPr>
+        <w:spacing w:after="0"/>
+        <w:ind w:left="709"/>
+        <w:rPr>
+          <w:rFonts w:ascii="Verdana" w:hAnsi="Verdana" w:cs="Arial"/>
+          <w:sz w:val="20"/>
+          <w:szCs w:val="20"/>
+        </w:rPr>
+      </w:pPr>
+      <w:r>
+        <w:rPr>
+          <w:rFonts w:ascii="Verdana" w:hAnsi="Verdana" w:cs="Arial"/>
+          <w:sz w:val="20"/>
+          <w:szCs w:val="20"/>
+        </w:rPr>
+        <w:t xml:space="preserve">{% </w:t>
       </w:r>
       <w:proofErr w:type="spellStart"/>
       <w:r>
@@ -7445,7 +8617,7 @@
           <w:sz w:val="20"/>
           <w:szCs w:val="20"/>
         </w:rPr>
-        <w:t>profile</w:t>
+        <w:t>if</w:t>
       </w:r>
       <w:proofErr w:type="spellEnd"/>
       <w:r>
@@ -7454,16 +8626,17 @@
           <w:sz w:val="20"/>
           <w:szCs w:val="20"/>
         </w:rPr>
-        <w:t xml:space="preserve">, </w:t>
+        <w:t xml:space="preserve"> </w:t>
       </w:r>
       <w:proofErr w:type="spellStart"/>
       <w:r>
         <w:rPr>
           <w:rFonts w:ascii="Verdana" w:hAnsi="Verdana" w:cs="Arial"/>
-          <w:sz w:val="20"/>
-          <w:szCs w:val="20"/>
-        </w:rPr>
-        <w:t>roles</w:t>
+          <w:b/>
+          <w:sz w:val="20"/>
+          <w:szCs w:val="20"/>
+        </w:rPr>
+        <w:t>is_granted</w:t>
       </w:r>
       <w:proofErr w:type="spellEnd"/>
       <w:r>
@@ -7472,58 +8645,37 @@
           <w:sz w:val="20"/>
           <w:szCs w:val="20"/>
         </w:rPr>
-        <w:t>: ROLE_USER }</w:t>
-      </w:r>
-    </w:p>
-    <w:p>
-      <w:pPr>
-        <w:spacing w:after="0"/>
-        <w:rPr>
-          <w:rFonts w:ascii="Verdana" w:hAnsi="Verdana" w:cs="Arial"/>
-          <w:sz w:val="20"/>
-          <w:szCs w:val="20"/>
-        </w:rPr>
-      </w:pPr>
-      <w:r>
-        <w:rPr>
-          <w:rFonts w:ascii="Verdana" w:hAnsi="Verdana" w:cs="Arial"/>
-          <w:sz w:val="20"/>
-          <w:szCs w:val="20"/>
-        </w:rPr>
-        <w:tab/>
-      </w:r>
-      <w:r>
-        <w:rPr>
-          <w:rFonts w:ascii="Verdana" w:hAnsi="Verdana" w:cs="Arial"/>
-          <w:sz w:val="20"/>
-          <w:szCs w:val="20"/>
-        </w:rPr>
-        <w:tab/>
-      </w:r>
-      <w:r>
-        <w:rPr>
-          <w:rFonts w:ascii="Verdana" w:hAnsi="Verdana" w:cs="Arial"/>
-          <w:sz w:val="20"/>
-          <w:szCs w:val="20"/>
-        </w:rPr>
-        <w:tab/>
-      </w:r>
-      <w:r>
-        <w:rPr>
-          <w:rFonts w:ascii="Verdana" w:hAnsi="Verdana" w:cs="Arial"/>
-          <w:sz w:val="20"/>
-          <w:szCs w:val="20"/>
-        </w:rPr>
-        <w:tab/>
-        <w:t xml:space="preserve">-&gt; diventa -&gt; </w:t>
-      </w:r>
-      <w:r>
-        <w:rPr>
-          <w:rFonts w:ascii="Verdana" w:hAnsi="Verdana" w:cs="Arial"/>
-          <w:sz w:val="20"/>
-          <w:szCs w:val="20"/>
-        </w:rPr>
-        <w:t xml:space="preserve">{ path: ^/ </w:t>
+        <w:t>('ROLE_ADMIN') %}</w:t>
+      </w:r>
+    </w:p>
+    <w:p>
+      <w:pPr>
+        <w:spacing w:after="0"/>
+        <w:ind w:left="709"/>
+        <w:rPr>
+          <w:rFonts w:ascii="Verdana" w:hAnsi="Verdana" w:cs="Arial"/>
+          <w:sz w:val="20"/>
+          <w:szCs w:val="20"/>
+        </w:rPr>
+      </w:pPr>
+    </w:p>
+    <w:p>
+      <w:pPr>
+        <w:spacing w:after="0"/>
+        <w:ind w:left="709"/>
+        <w:rPr>
+          <w:rFonts w:ascii="Verdana" w:hAnsi="Verdana" w:cs="Arial"/>
+          <w:sz w:val="20"/>
+          <w:szCs w:val="20"/>
+        </w:rPr>
+      </w:pPr>
+      <w:r>
+        <w:rPr>
+          <w:rFonts w:ascii="Verdana" w:hAnsi="Verdana" w:cs="Arial"/>
+          <w:sz w:val="20"/>
+          <w:szCs w:val="20"/>
+        </w:rPr>
+        <w:t xml:space="preserve">&lt;a </w:t>
       </w:r>
       <w:proofErr w:type="spellStart"/>
       <w:r>
@@ -7532,7 +8684,7 @@
           <w:sz w:val="20"/>
           <w:szCs w:val="20"/>
         </w:rPr>
-        <w:t>gestion</w:t>
+        <w:t>href</w:t>
       </w:r>
       <w:proofErr w:type="spellEnd"/>
       <w:r>
@@ -7541,23 +8693,7 @@
           <w:sz w:val="20"/>
           <w:szCs w:val="20"/>
         </w:rPr>
-        <w:t>/action</w:t>
-      </w:r>
-      <w:r>
-        <w:rPr>
-          <w:rFonts w:ascii="Verdana" w:hAnsi="Verdana" w:cs="Arial"/>
-          <w:sz w:val="20"/>
-          <w:szCs w:val="20"/>
-        </w:rPr>
-        <w:t>2</w:t>
-      </w:r>
-      <w:r>
-        <w:rPr>
-          <w:rFonts w:ascii="Verdana" w:hAnsi="Verdana" w:cs="Arial"/>
-          <w:sz w:val="20"/>
-          <w:szCs w:val="20"/>
-        </w:rPr>
-        <w:t xml:space="preserve">, </w:t>
+        <w:t>="{{ path ('</w:t>
       </w:r>
       <w:proofErr w:type="spellStart"/>
       <w:r>
@@ -7566,7 +8702,7 @@
           <w:sz w:val="20"/>
           <w:szCs w:val="20"/>
         </w:rPr>
-        <w:t>roles</w:t>
+        <w:t>effacer_user</w:t>
       </w:r>
       <w:proofErr w:type="spellEnd"/>
       <w:r>
@@ -7575,538 +8711,353 @@
           <w:sz w:val="20"/>
           <w:szCs w:val="20"/>
         </w:rPr>
-        <w:t>: ROLE_</w:t>
-      </w:r>
-      <w:r>
-        <w:rPr>
-          <w:rFonts w:ascii="Verdana" w:hAnsi="Verdana" w:cs="Arial"/>
-          <w:sz w:val="20"/>
-          <w:szCs w:val="20"/>
-        </w:rPr>
-        <w:t>CLIENTE }</w:t>
-      </w:r>
-    </w:p>
-    <w:p>
-      <w:pPr>
-        <w:spacing w:after="0"/>
-        <w:rPr>
-          <w:rFonts w:ascii="Verdana" w:hAnsi="Verdana" w:cs="Arial"/>
-          <w:sz w:val="20"/>
-          <w:szCs w:val="20"/>
-        </w:rPr>
-      </w:pPr>
-    </w:p>
-    <w:p>
-      <w:pPr>
-        <w:spacing w:after="0"/>
-        <w:rPr>
-          <w:rFonts w:ascii="Verdana" w:hAnsi="Verdana" w:cs="Arial"/>
-          <w:sz w:val="20"/>
-          <w:szCs w:val="20"/>
-        </w:rPr>
-      </w:pPr>
-      <w:r>
-        <w:rPr>
-          <w:rFonts w:ascii="Verdana" w:hAnsi="Verdana" w:cs="Arial"/>
-          <w:b/>
-          <w:sz w:val="20"/>
-          <w:szCs w:val="20"/>
-        </w:rPr>
-        <w:t>b</w:t>
-      </w:r>
-      <w:r>
-        <w:rPr>
-          <w:rFonts w:ascii="Verdana" w:hAnsi="Verdana" w:cs="Arial"/>
-          <w:b/>
-          <w:sz w:val="20"/>
-          <w:szCs w:val="20"/>
-        </w:rPr>
-        <w:t xml:space="preserve">: in </w:t>
-      </w:r>
-      <w:r>
-        <w:rPr>
-          <w:rFonts w:ascii="Verdana" w:hAnsi="Verdana" w:cs="Arial"/>
-          <w:b/>
-          <w:sz w:val="20"/>
-          <w:szCs w:val="20"/>
-        </w:rPr>
-        <w:t>controller</w:t>
-      </w:r>
-    </w:p>
-    <w:p>
-      <w:pPr>
-        <w:spacing w:after="0"/>
-        <w:ind w:left="284"/>
-        <w:rPr>
-          <w:rFonts w:ascii="Verdana" w:hAnsi="Verdana" w:cs="Arial"/>
-          <w:sz w:val="16"/>
-          <w:szCs w:val="16"/>
-        </w:rPr>
-      </w:pPr>
-    </w:p>
-    <w:p>
-      <w:pPr>
-        <w:spacing w:after="0"/>
-        <w:ind w:left="284"/>
-        <w:rPr>
-          <w:rFonts w:ascii="Verdana" w:hAnsi="Verdana" w:cs="Arial"/>
-          <w:sz w:val="16"/>
-          <w:szCs w:val="16"/>
-        </w:rPr>
-      </w:pPr>
-      <w:r>
-        <w:rPr>
-          <w:rFonts w:ascii="Verdana" w:hAnsi="Verdana" w:cs="Arial"/>
-          <w:sz w:val="16"/>
-          <w:szCs w:val="16"/>
-        </w:rPr>
-        <w:t>#[Route("/</w:t>
+        <w:t>') }}"&gt;</w:t>
       </w:r>
       <w:proofErr w:type="spellStart"/>
       <w:r>
         <w:rPr>
           <w:rFonts w:ascii="Verdana" w:hAnsi="Verdana" w:cs="Arial"/>
-          <w:sz w:val="16"/>
-          <w:szCs w:val="16"/>
-        </w:rPr>
-        <w:t>autre</w:t>
+          <w:sz w:val="20"/>
+          <w:szCs w:val="20"/>
+        </w:rPr>
+        <w:t>effacer</w:t>
       </w:r>
       <w:proofErr w:type="spellEnd"/>
       <w:r>
         <w:rPr>
           <w:rFonts w:ascii="Verdana" w:hAnsi="Verdana" w:cs="Arial"/>
-          <w:sz w:val="16"/>
-          <w:szCs w:val="16"/>
-        </w:rPr>
-        <w:t>/action1")]</w:t>
-      </w:r>
-    </w:p>
-    <w:p>
-      <w:pPr>
-        <w:spacing w:after="0"/>
-        <w:ind w:left="284"/>
-        <w:rPr>
-          <w:rFonts w:ascii="Verdana" w:hAnsi="Verdana" w:cs="Arial"/>
-          <w:sz w:val="16"/>
-          <w:szCs w:val="16"/>
-        </w:rPr>
-      </w:pPr>
-      <w:r>
-        <w:rPr>
-          <w:rFonts w:ascii="Verdana" w:hAnsi="Verdana" w:cs="Arial"/>
-          <w:sz w:val="16"/>
-          <w:szCs w:val="16"/>
-        </w:rPr>
-        <w:t>public function action1()</w:t>
-      </w:r>
-    </w:p>
-    <w:p>
-      <w:pPr>
-        <w:spacing w:after="0"/>
-        <w:ind w:left="284"/>
-        <w:rPr>
-          <w:rFonts w:ascii="Verdana" w:hAnsi="Verdana" w:cs="Arial"/>
-          <w:sz w:val="16"/>
-          <w:szCs w:val="16"/>
-        </w:rPr>
-      </w:pPr>
-      <w:r>
-        <w:rPr>
-          <w:rFonts w:ascii="Verdana" w:hAnsi="Verdana" w:cs="Arial"/>
-          <w:sz w:val="16"/>
-          <w:szCs w:val="16"/>
-        </w:rPr>
-        <w:t>{</w:t>
-      </w:r>
-    </w:p>
-    <w:p>
-      <w:pPr>
-        <w:spacing w:after="0"/>
-        <w:ind w:left="284"/>
-        <w:rPr>
-          <w:rFonts w:ascii="Verdana" w:hAnsi="Verdana" w:cs="Arial"/>
-          <w:b/>
-          <w:sz w:val="16"/>
-          <w:szCs w:val="16"/>
-        </w:rPr>
-      </w:pPr>
-      <w:r>
-        <w:rPr>
-          <w:rFonts w:ascii="Verdana" w:hAnsi="Verdana" w:cs="Arial"/>
-          <w:sz w:val="16"/>
-          <w:szCs w:val="16"/>
-        </w:rPr>
-        <w:t xml:space="preserve">    </w:t>
-      </w:r>
-      <w:r>
-        <w:rPr>
-          <w:rFonts w:ascii="Verdana" w:hAnsi="Verdana" w:cs="Arial"/>
-          <w:b/>
-          <w:sz w:val="16"/>
-          <w:szCs w:val="16"/>
-        </w:rPr>
-        <w:t>$this-&gt;</w:t>
+          <w:sz w:val="20"/>
+          <w:szCs w:val="20"/>
+        </w:rPr>
+        <w:t xml:space="preserve">&lt;/a&gt; </w:t>
+      </w:r>
+    </w:p>
+    <w:p>
+      <w:pPr>
+        <w:spacing w:after="0"/>
+        <w:ind w:left="709"/>
+        <w:rPr>
+          <w:rFonts w:ascii="Verdana" w:hAnsi="Verdana" w:cs="Arial"/>
+          <w:sz w:val="20"/>
+          <w:szCs w:val="20"/>
+        </w:rPr>
+      </w:pPr>
+    </w:p>
+    <w:p>
+      <w:pPr>
+        <w:spacing w:after="0"/>
+        <w:ind w:left="709"/>
+        <w:rPr>
+          <w:rFonts w:ascii="Verdana" w:hAnsi="Verdana" w:cs="Arial"/>
+          <w:sz w:val="20"/>
+          <w:szCs w:val="20"/>
+        </w:rPr>
+      </w:pPr>
+      <w:r>
+        <w:rPr>
+          <w:rFonts w:ascii="Verdana" w:hAnsi="Verdana" w:cs="Arial"/>
+          <w:sz w:val="20"/>
+          <w:szCs w:val="20"/>
+        </w:rPr>
+        <w:t>{% else %}</w:t>
+      </w:r>
+    </w:p>
+    <w:p>
+      <w:pPr>
+        <w:spacing w:after="0"/>
+        <w:ind w:left="709"/>
+        <w:rPr>
+          <w:rFonts w:ascii="Verdana" w:hAnsi="Verdana" w:cs="Arial"/>
+          <w:sz w:val="20"/>
+          <w:szCs w:val="20"/>
+        </w:rPr>
+      </w:pPr>
+      <w:r>
+        <w:rPr>
+          <w:rFonts w:ascii="Verdana" w:hAnsi="Verdana" w:cs="Arial"/>
+          <w:sz w:val="20"/>
+          <w:szCs w:val="20"/>
+        </w:rPr>
+        <w:tab/>
+        <w:t>………</w:t>
+      </w:r>
+    </w:p>
+    <w:p>
+      <w:pPr>
+        <w:spacing w:after="0"/>
+        <w:ind w:left="709"/>
+        <w:rPr>
+          <w:rFonts w:ascii="Verdana" w:hAnsi="Verdana" w:cs="Arial"/>
+          <w:sz w:val="20"/>
+          <w:szCs w:val="20"/>
+        </w:rPr>
+      </w:pPr>
+      <w:r>
+        <w:rPr>
+          <w:rFonts w:ascii="Verdana" w:hAnsi="Verdana" w:cs="Arial"/>
+          <w:sz w:val="20"/>
+          <w:szCs w:val="20"/>
+        </w:rPr>
+        <w:t xml:space="preserve">{% </w:t>
       </w:r>
       <w:proofErr w:type="spellStart"/>
       <w:r>
         <w:rPr>
           <w:rFonts w:ascii="Verdana" w:hAnsi="Verdana" w:cs="Arial"/>
-          <w:b/>
-          <w:sz w:val="16"/>
-          <w:szCs w:val="16"/>
-        </w:rPr>
-        <w:t>denyAccessUnlessGranted</w:t>
+          <w:sz w:val="20"/>
+          <w:szCs w:val="20"/>
+        </w:rPr>
+        <w:t>endif</w:t>
       </w:r>
       <w:proofErr w:type="spellEnd"/>
       <w:r>
         <w:rPr>
           <w:rFonts w:ascii="Verdana" w:hAnsi="Verdana" w:cs="Arial"/>
-          <w:b/>
-          <w:sz w:val="16"/>
-          <w:szCs w:val="16"/>
-        </w:rPr>
-        <w:t>("ROLE_ADMIN");</w:t>
-      </w:r>
-      <w:r>
-        <w:rPr>
-          <w:rFonts w:ascii="Verdana" w:hAnsi="Verdana" w:cs="Arial"/>
-          <w:b/>
-          <w:sz w:val="16"/>
-          <w:szCs w:val="16"/>
-        </w:rPr>
-        <w:t xml:space="preserve">  </w:t>
-      </w:r>
-      <w:r>
-        <w:rPr>
-          <w:rFonts w:ascii="Verdana" w:hAnsi="Verdana" w:cs="Arial"/>
-          <w:b/>
-          <w:sz w:val="16"/>
-          <w:szCs w:val="16"/>
-        </w:rPr>
-        <w:tab/>
-      </w:r>
-      <w:r>
-        <w:rPr>
-          <w:rFonts w:ascii="Verdana" w:hAnsi="Verdana" w:cs="Arial"/>
-          <w:sz w:val="16"/>
-          <w:szCs w:val="16"/>
-        </w:rPr>
-        <w:tab/>
-        <w:t>-&gt; accesso solo se User ha ROLE_ADMIN</w:t>
-      </w:r>
-    </w:p>
-    <w:p>
-      <w:pPr>
-        <w:spacing w:after="0"/>
-        <w:ind w:left="284"/>
-        <w:rPr>
-          <w:rFonts w:ascii="Verdana" w:hAnsi="Verdana" w:cs="Arial"/>
-          <w:sz w:val="16"/>
-          <w:szCs w:val="16"/>
-        </w:rPr>
-      </w:pPr>
-      <w:r>
-        <w:rPr>
-          <w:rFonts w:ascii="Verdana" w:hAnsi="Verdana" w:cs="Arial"/>
-          <w:sz w:val="16"/>
-          <w:szCs w:val="16"/>
-        </w:rPr>
-        <w:t xml:space="preserve">    return $this-&gt;render('</w:t>
+          <w:sz w:val="20"/>
+          <w:szCs w:val="20"/>
+        </w:rPr>
+        <w:t xml:space="preserve"> %}</w:t>
+      </w:r>
+    </w:p>
+    <w:p>
+      <w:pPr>
+        <w:spacing w:after="0"/>
+        <w:ind w:left="426"/>
+        <w:rPr>
+          <w:rFonts w:ascii="Verdana" w:hAnsi="Verdana" w:cs="Arial"/>
+          <w:sz w:val="20"/>
+          <w:szCs w:val="20"/>
+        </w:rPr>
+      </w:pPr>
+      <w:r>
+        <w:rPr>
+          <w:rFonts w:ascii="Verdana" w:hAnsi="Verdana" w:cs="Arial"/>
+          <w:sz w:val="20"/>
+          <w:szCs w:val="20"/>
+        </w:rPr>
+        <w:lastRenderedPageBreak/>
+        <w:t xml:space="preserve">{% </w:t>
       </w:r>
       <w:proofErr w:type="spellStart"/>
       <w:r>
         <w:rPr>
           <w:rFonts w:ascii="Verdana" w:hAnsi="Verdana" w:cs="Arial"/>
-          <w:sz w:val="16"/>
-          <w:szCs w:val="16"/>
-        </w:rPr>
-        <w:t>autre</w:t>
+          <w:sz w:val="20"/>
+          <w:szCs w:val="20"/>
+        </w:rPr>
+        <w:t>endblock</w:t>
       </w:r>
       <w:proofErr w:type="spellEnd"/>
       <w:r>
         <w:rPr>
           <w:rFonts w:ascii="Verdana" w:hAnsi="Verdana" w:cs="Arial"/>
-          <w:sz w:val="16"/>
-          <w:szCs w:val="16"/>
-        </w:rPr>
-        <w:t>/action1.html.twig');</w:t>
-      </w:r>
-    </w:p>
-    <w:p>
-      <w:pPr>
-        <w:spacing w:after="0"/>
-        <w:ind w:left="284"/>
-        <w:rPr>
-          <w:rFonts w:ascii="Verdana" w:hAnsi="Verdana" w:cs="Arial"/>
-          <w:sz w:val="16"/>
-          <w:szCs w:val="16"/>
-        </w:rPr>
-      </w:pPr>
-      <w:r>
-        <w:rPr>
-          <w:rFonts w:ascii="Verdana" w:hAnsi="Verdana" w:cs="Arial"/>
-          <w:sz w:val="16"/>
-          <w:szCs w:val="16"/>
-        </w:rPr>
-        <w:t>}</w:t>
-      </w:r>
-    </w:p>
-    <w:p>
-      <w:pPr>
-        <w:spacing w:after="0"/>
-        <w:ind w:left="284"/>
-        <w:rPr>
-          <w:rFonts w:ascii="Verdana" w:hAnsi="Verdana" w:cs="Arial"/>
-          <w:sz w:val="16"/>
-          <w:szCs w:val="16"/>
-        </w:rPr>
-      </w:pPr>
-      <w:r>
-        <w:rPr>
-          <w:rFonts w:ascii="Verdana" w:hAnsi="Verdana" w:cs="Arial"/>
-          <w:sz w:val="16"/>
-          <w:szCs w:val="16"/>
-        </w:rPr>
-        <w:t>#[Route("/</w:t>
+          <w:sz w:val="20"/>
+          <w:szCs w:val="20"/>
+        </w:rPr>
+        <w:t xml:space="preserve"> %}</w:t>
+      </w:r>
+    </w:p>
+    <w:p>
+      <w:pPr>
+        <w:rPr>
+          <w:rFonts w:ascii="Verdana" w:hAnsi="Verdana" w:cs="Arial"/>
+          <w:sz w:val="20"/>
+          <w:szCs w:val="20"/>
+        </w:rPr>
+      </w:pPr>
+      <w:r>
+        <w:rPr>
+          <w:rFonts w:ascii="Verdana" w:hAnsi="Verdana" w:cs="Arial"/>
+          <w:sz w:val="20"/>
+          <w:szCs w:val="20"/>
+        </w:rPr>
+        <w:t>MA ovviamente è meglio gestire l’ “</w:t>
+      </w:r>
+      <w:r>
+        <w:rPr>
+          <w:rFonts w:ascii="Verdana" w:hAnsi="Verdana" w:cs="Arial"/>
+          <w:b/>
+          <w:sz w:val="20"/>
+          <w:szCs w:val="20"/>
+        </w:rPr>
+        <w:t xml:space="preserve">Access </w:t>
       </w:r>
       <w:proofErr w:type="spellStart"/>
       <w:r>
         <w:rPr>
           <w:rFonts w:ascii="Verdana" w:hAnsi="Verdana" w:cs="Arial"/>
-          <w:sz w:val="16"/>
-          <w:szCs w:val="16"/>
-        </w:rPr>
-        <w:t>autre</w:t>
+          <w:b/>
+          <w:sz w:val="20"/>
+          <w:szCs w:val="20"/>
+        </w:rPr>
+        <w:t>Denied</w:t>
       </w:r>
       <w:proofErr w:type="spellEnd"/>
       <w:r>
         <w:rPr>
           <w:rFonts w:ascii="Verdana" w:hAnsi="Verdana" w:cs="Arial"/>
-          <w:sz w:val="16"/>
-          <w:szCs w:val="16"/>
-        </w:rPr>
-        <w:t>/action2")]</w:t>
-      </w:r>
-    </w:p>
-    <w:p>
-      <w:pPr>
-        <w:spacing w:after="0"/>
-        <w:ind w:left="284"/>
-        <w:rPr>
-          <w:rFonts w:ascii="Verdana" w:hAnsi="Verdana" w:cs="Arial"/>
-          <w:sz w:val="16"/>
-          <w:szCs w:val="16"/>
-        </w:rPr>
-      </w:pPr>
-      <w:r>
-        <w:rPr>
-          <w:rFonts w:ascii="Verdana" w:hAnsi="Verdana" w:cs="Arial"/>
-          <w:sz w:val="16"/>
-          <w:szCs w:val="16"/>
-        </w:rPr>
-        <w:t>public function action2()</w:t>
-      </w:r>
-    </w:p>
-    <w:p>
-      <w:pPr>
-        <w:spacing w:after="0"/>
-        <w:ind w:left="284"/>
-        <w:rPr>
-          <w:rFonts w:ascii="Verdana" w:hAnsi="Verdana" w:cs="Arial"/>
-          <w:sz w:val="16"/>
-          <w:szCs w:val="16"/>
-        </w:rPr>
-      </w:pPr>
-      <w:r>
-        <w:rPr>
-          <w:rFonts w:ascii="Verdana" w:hAnsi="Verdana" w:cs="Arial"/>
-          <w:sz w:val="16"/>
-          <w:szCs w:val="16"/>
-        </w:rPr>
-        <w:t>{</w:t>
-      </w:r>
-    </w:p>
-    <w:p>
-      <w:pPr>
-        <w:spacing w:after="0"/>
-        <w:ind w:left="284"/>
-        <w:rPr>
-          <w:rFonts w:ascii="Verdana" w:hAnsi="Verdana" w:cs="Arial"/>
-          <w:sz w:val="16"/>
-          <w:szCs w:val="16"/>
-        </w:rPr>
-      </w:pPr>
-      <w:r>
-        <w:rPr>
-          <w:rFonts w:ascii="Verdana" w:hAnsi="Verdana" w:cs="Arial"/>
-          <w:sz w:val="16"/>
-          <w:szCs w:val="16"/>
-        </w:rPr>
-        <w:t xml:space="preserve">    $this-&gt;</w:t>
+          <w:sz w:val="20"/>
+          <w:szCs w:val="20"/>
+        </w:rPr>
+        <w:t>”</w:t>
+      </w:r>
+      <w:r>
+        <w:rPr>
+          <w:rFonts w:ascii="Verdana" w:hAnsi="Verdana" w:cs="Arial"/>
+          <w:sz w:val="20"/>
+          <w:szCs w:val="20"/>
+        </w:rPr>
+        <w:t xml:space="preserve"> , perché potrei scrivere </w:t>
       </w:r>
       <w:proofErr w:type="spellStart"/>
       <w:r>
         <w:rPr>
           <w:rFonts w:ascii="Verdana" w:hAnsi="Verdana" w:cs="Arial"/>
-          <w:b/>
-          <w:sz w:val="16"/>
-          <w:szCs w:val="16"/>
-        </w:rPr>
-        <w:t>denyAccessUnlessGranted</w:t>
+          <w:sz w:val="20"/>
+          <w:szCs w:val="20"/>
+        </w:rPr>
+        <w:t>l’url</w:t>
       </w:r>
       <w:proofErr w:type="spellEnd"/>
       <w:r>
         <w:rPr>
           <w:rFonts w:ascii="Verdana" w:hAnsi="Verdana" w:cs="Arial"/>
-          <w:sz w:val="16"/>
-          <w:szCs w:val="16"/>
-        </w:rPr>
-        <w:t>('ROLE_</w:t>
-      </w:r>
-      <w:r>
-        <w:rPr>
-          <w:rFonts w:ascii="Verdana" w:hAnsi="Verdana" w:cs="Arial"/>
-          <w:sz w:val="16"/>
-          <w:szCs w:val="16"/>
-        </w:rPr>
-        <w:t>CLIENTE</w:t>
-      </w:r>
-      <w:r>
-        <w:rPr>
-          <w:rFonts w:ascii="Verdana" w:hAnsi="Verdana" w:cs="Arial"/>
-          <w:sz w:val="16"/>
-          <w:szCs w:val="16"/>
-        </w:rPr>
-        <w:t>);</w:t>
-      </w:r>
-    </w:p>
-    <w:p>
-      <w:pPr>
-        <w:spacing w:after="0"/>
-        <w:ind w:left="284"/>
-        <w:rPr>
-          <w:rFonts w:ascii="Verdana" w:hAnsi="Verdana" w:cs="Arial"/>
-          <w:sz w:val="16"/>
-          <w:szCs w:val="16"/>
-        </w:rPr>
-      </w:pPr>
-    </w:p>
-    <w:p>
-      <w:pPr>
-        <w:spacing w:after="0"/>
-        <w:ind w:left="284"/>
-        <w:rPr>
-          <w:rFonts w:ascii="Verdana" w:hAnsi="Verdana" w:cs="Arial"/>
-          <w:sz w:val="16"/>
-          <w:szCs w:val="16"/>
-        </w:rPr>
-      </w:pPr>
-      <w:r>
-        <w:rPr>
-          <w:rFonts w:ascii="Verdana" w:hAnsi="Verdana" w:cs="Arial"/>
-          <w:sz w:val="16"/>
-          <w:szCs w:val="16"/>
-        </w:rPr>
-        <w:t xml:space="preserve">    // si </w:t>
+          <w:sz w:val="20"/>
+          <w:szCs w:val="20"/>
+        </w:rPr>
+        <w:t xml:space="preserve"> alla mano e entrare nell’action</w:t>
+      </w:r>
+    </w:p>
+    <w:p>
+      <w:pPr>
+        <w:rPr>
+          <w:rFonts w:ascii="Verdana" w:hAnsi="Verdana" w:cs="Arial"/>
+          <w:b/>
+          <w:sz w:val="20"/>
+          <w:szCs w:val="20"/>
+        </w:rPr>
+      </w:pPr>
+      <w:r>
+        <w:rPr>
+          <w:rFonts w:ascii="Verdana" w:hAnsi="Verdana" w:cs="Arial"/>
+          <w:b/>
+          <w:sz w:val="20"/>
+          <w:szCs w:val="20"/>
+        </w:rPr>
+        <w:t>GESTIRE L’</w:t>
+      </w:r>
+      <w:r>
+        <w:rPr>
+          <w:b/>
+        </w:rPr>
+        <w:t xml:space="preserve"> </w:t>
+      </w:r>
+      <w:r>
+        <w:rPr>
+          <w:rFonts w:ascii="Verdana" w:hAnsi="Verdana" w:cs="Arial"/>
+          <w:b/>
+          <w:sz w:val="20"/>
+          <w:szCs w:val="20"/>
+        </w:rPr>
+        <w:t xml:space="preserve">errore "Access </w:t>
       </w:r>
       <w:proofErr w:type="spellStart"/>
       <w:r>
         <w:rPr>
           <w:rFonts w:ascii="Verdana" w:hAnsi="Verdana" w:cs="Arial"/>
-          <w:sz w:val="16"/>
-          <w:szCs w:val="16"/>
-        </w:rPr>
-        <w:t>pas</w:t>
+          <w:b/>
+          <w:sz w:val="20"/>
+          <w:szCs w:val="20"/>
+        </w:rPr>
+        <w:t>Denied</w:t>
       </w:r>
       <w:proofErr w:type="spellEnd"/>
       <w:r>
         <w:rPr>
           <w:rFonts w:ascii="Verdana" w:hAnsi="Verdana" w:cs="Arial"/>
-          <w:sz w:val="16"/>
-          <w:szCs w:val="16"/>
-        </w:rPr>
-        <w:t xml:space="preserve"> d'exception...</w:t>
-      </w:r>
-    </w:p>
-    <w:p>
-      <w:pPr>
-        <w:spacing w:after="0"/>
-        <w:ind w:left="284"/>
-        <w:rPr>
-          <w:rFonts w:ascii="Verdana" w:hAnsi="Verdana" w:cs="Arial"/>
-          <w:sz w:val="16"/>
-          <w:szCs w:val="16"/>
-        </w:rPr>
-      </w:pPr>
-      <w:r>
-        <w:rPr>
-          <w:rFonts w:ascii="Verdana" w:hAnsi="Verdana" w:cs="Arial"/>
-          <w:sz w:val="16"/>
-          <w:szCs w:val="16"/>
-        </w:rPr>
-        <w:t xml:space="preserve">    return $this-&gt;render('</w:t>
+          <w:b/>
+          <w:sz w:val="20"/>
+          <w:szCs w:val="20"/>
+        </w:rPr>
+        <w:t>"</w:t>
+      </w:r>
+    </w:p>
+    <w:p>
+      <w:pPr>
+        <w:rPr>
+          <w:rFonts w:ascii="Verdana" w:hAnsi="Verdana" w:cs="Arial"/>
+          <w:sz w:val="20"/>
+          <w:szCs w:val="20"/>
+        </w:rPr>
+      </w:pPr>
+      <w:r>
+        <w:rPr>
+          <w:rFonts w:ascii="Verdana" w:hAnsi="Verdana" w:cs="Arial"/>
+          <w:sz w:val="20"/>
+          <w:szCs w:val="20"/>
+        </w:rPr>
+        <w:t xml:space="preserve">1) creare una class : es   </w:t>
+      </w:r>
+      <w:r>
+        <w:rPr>
+          <w:rFonts w:ascii="Verdana" w:hAnsi="Verdana" w:cs="Arial"/>
+          <w:sz w:val="20"/>
+          <w:szCs w:val="20"/>
+        </w:rPr>
+        <w:t>Security/</w:t>
       </w:r>
       <w:proofErr w:type="spellStart"/>
       <w:r>
         <w:rPr>
           <w:rFonts w:ascii="Verdana" w:hAnsi="Verdana" w:cs="Arial"/>
-          <w:sz w:val="16"/>
-          <w:szCs w:val="16"/>
-        </w:rPr>
-        <w:t>autre</w:t>
+          <w:i/>
+          <w:sz w:val="20"/>
+          <w:szCs w:val="20"/>
+        </w:rPr>
+        <w:t>GestionnaireErreurAcces</w:t>
+      </w:r>
+      <w:r>
+        <w:rPr>
+          <w:rFonts w:ascii="Verdana" w:hAnsi="Verdana" w:cs="Arial"/>
+          <w:sz w:val="20"/>
+          <w:szCs w:val="20"/>
+        </w:rPr>
+        <w:t>.php</w:t>
       </w:r>
       <w:proofErr w:type="spellEnd"/>
-      <w:r>
-        <w:rPr>
-          <w:rFonts w:ascii="Verdana" w:hAnsi="Verdana" w:cs="Arial"/>
-          <w:sz w:val="16"/>
-          <w:szCs w:val="16"/>
-        </w:rPr>
-        <w:t>/action2.html.twig');</w:t>
-      </w:r>
-    </w:p>
-    <w:p>
-      <w:pPr>
-        <w:spacing w:after="0"/>
-        <w:ind w:left="284"/>
-        <w:rPr>
-          <w:rFonts w:ascii="Verdana" w:hAnsi="Verdana" w:cs="Arial"/>
-          <w:sz w:val="16"/>
-          <w:szCs w:val="16"/>
-        </w:rPr>
-      </w:pPr>
-      <w:r>
-        <w:rPr>
-          <w:rFonts w:ascii="Verdana" w:hAnsi="Verdana" w:cs="Arial"/>
-          <w:sz w:val="16"/>
-          <w:szCs w:val="16"/>
-        </w:rPr>
-        <w:t>}</w:t>
-      </w:r>
-    </w:p>
-    <w:p>
-      <w:pPr>
-        <w:rPr>
-          <w:rFonts w:ascii="Verdana" w:hAnsi="Verdana" w:cs="Arial"/>
-          <w:sz w:val="20"/>
-          <w:szCs w:val="20"/>
-        </w:rPr>
-      </w:pPr>
-      <w:r>
-        <w:rPr>
-          <w:rFonts w:ascii="Verdana" w:hAnsi="Verdana" w:cs="Arial"/>
-          <w:sz w:val="20"/>
-          <w:szCs w:val="20"/>
-        </w:rPr>
-        <w:t>Ovviamente se l’ user non ha quel ruolo, e cerco di entrare; si lancerà un errore (es: reparto amministrazione)</w:t>
-      </w:r>
-      <w:r>
-        <w:rPr>
-          <w:rFonts w:ascii="Verdana" w:hAnsi="Verdana" w:cs="Arial"/>
-          <w:sz w:val="20"/>
-          <w:szCs w:val="20"/>
-        </w:rPr>
-        <w:t xml:space="preserve"> -&gt; ‘action1’ et ‘action2’ sono lanciate dal link in </w:t>
+    </w:p>
+    <w:p>
+      <w:pPr>
+        <w:rPr>
+          <w:rFonts w:ascii="Verdana" w:hAnsi="Verdana" w:cs="Arial"/>
+          <w:sz w:val="20"/>
+          <w:szCs w:val="20"/>
+        </w:rPr>
+      </w:pPr>
+      <w:r>
+        <w:rPr>
+          <w:rFonts w:ascii="Verdana" w:hAnsi="Verdana" w:cs="Arial"/>
+          <w:sz w:val="20"/>
+          <w:szCs w:val="20"/>
+        </w:rPr>
+        <w:t xml:space="preserve">Questa class deve gestire 2 eventualità : o uno non è loggato o uno non ha il giusto ROLE </w:t>
+      </w:r>
+    </w:p>
+    <w:p>
+      <w:pPr>
+        <w:rPr>
+          <w:rFonts w:ascii="Verdana" w:hAnsi="Verdana" w:cs="Arial"/>
+          <w:sz w:val="20"/>
+          <w:szCs w:val="20"/>
+        </w:rPr>
+      </w:pPr>
+      <w:r>
+        <w:rPr>
+          <w:rFonts w:ascii="Verdana" w:hAnsi="Verdana" w:cs="Arial"/>
+          <w:sz w:val="20"/>
+          <w:szCs w:val="20"/>
+        </w:rPr>
+        <w:t xml:space="preserve">2) in </w:t>
       </w:r>
       <w:proofErr w:type="spellStart"/>
       <w:r>
@@ -8115,7 +9066,7 @@
           <w:sz w:val="20"/>
           <w:szCs w:val="20"/>
         </w:rPr>
-        <w:t>nav</w:t>
+        <w:t>security.yaml</w:t>
       </w:r>
       <w:proofErr w:type="spellEnd"/>
       <w:r>
@@ -8124,7 +9075,7 @@
           <w:sz w:val="20"/>
           <w:szCs w:val="20"/>
         </w:rPr>
-        <w:t xml:space="preserve"> (prevedere anche link </w:t>
+        <w:t xml:space="preserve"> creare la </w:t>
       </w:r>
       <w:proofErr w:type="spellStart"/>
       <w:r>
@@ -8133,7 +9084,7 @@
           <w:sz w:val="20"/>
           <w:szCs w:val="20"/>
         </w:rPr>
-        <w:t>loguot</w:t>
+        <w:t>Key</w:t>
       </w:r>
       <w:proofErr w:type="spellEnd"/>
       <w:r>
@@ -8142,43 +9093,6 @@
           <w:sz w:val="20"/>
           <w:szCs w:val="20"/>
         </w:rPr>
-        <w:t>)</w:t>
-      </w:r>
-    </w:p>
-    <w:p>
-      <w:pPr>
-        <w:spacing w:after="0"/>
-        <w:rPr>
-          <w:rFonts w:ascii="Verdana" w:hAnsi="Verdana" w:cs="Arial"/>
-          <w:sz w:val="20"/>
-          <w:szCs w:val="20"/>
-        </w:rPr>
-      </w:pPr>
-      <w:r>
-        <w:rPr>
-          <w:rFonts w:ascii="Verdana" w:hAnsi="Verdana" w:cs="Arial"/>
-          <w:b/>
-          <w:sz w:val="20"/>
-          <w:szCs w:val="20"/>
-        </w:rPr>
-        <w:t>c</w:t>
-      </w:r>
-      <w:r>
-        <w:rPr>
-          <w:rFonts w:ascii="Verdana" w:hAnsi="Verdana" w:cs="Arial"/>
-          <w:b/>
-          <w:sz w:val="20"/>
-          <w:szCs w:val="20"/>
-        </w:rPr>
-        <w:t>:</w:t>
-      </w:r>
-      <w:r>
-        <w:rPr>
-          <w:rFonts w:ascii="Verdana" w:hAnsi="Verdana" w:cs="Arial"/>
-          <w:b/>
-          <w:sz w:val="20"/>
-          <w:szCs w:val="20"/>
-        </w:rPr>
         <w:t xml:space="preserve"> </w:t>
       </w:r>
       <w:proofErr w:type="spellStart"/>
@@ -8189,13 +9103,12 @@
           <w:sz w:val="20"/>
           <w:szCs w:val="20"/>
         </w:rPr>
-        <w:t>redirezione</w:t>
+        <w:t>access_denied_handler</w:t>
       </w:r>
       <w:proofErr w:type="spellEnd"/>
       <w:r>
         <w:rPr>
           <w:rFonts w:ascii="Verdana" w:hAnsi="Verdana" w:cs="Arial"/>
-          <w:b/>
           <w:sz w:val="20"/>
           <w:szCs w:val="20"/>
         </w:rPr>
@@ -8204,30 +9117,11 @@
       <w:r>
         <w:rPr>
           <w:rFonts w:ascii="Verdana" w:hAnsi="Verdana" w:cs="Arial"/>
-          <w:b/>
-          <w:sz w:val="20"/>
-          <w:szCs w:val="20"/>
-        </w:rPr>
-        <w:t xml:space="preserve"> in </w:t>
-      </w:r>
-      <w:r>
-        <w:rPr>
-          <w:rFonts w:ascii="Verdana" w:hAnsi="Verdana" w:cs="Arial"/>
-          <w:b/>
-          <w:sz w:val="20"/>
-          <w:szCs w:val="20"/>
-        </w:rPr>
-        <w:t>View</w:t>
-      </w:r>
-    </w:p>
-    <w:p>
-      <w:pPr>
-        <w:rPr>
-          <w:rFonts w:ascii="Verdana" w:hAnsi="Verdana" w:cs="Arial"/>
-          <w:sz w:val="20"/>
-          <w:szCs w:val="20"/>
-        </w:rPr>
-      </w:pPr>
+          <w:sz w:val="20"/>
+          <w:szCs w:val="20"/>
+        </w:rPr>
+        <w:t xml:space="preserve">dopo </w:t>
+      </w:r>
       <w:proofErr w:type="spellStart"/>
       <w:r>
         <w:rPr>
@@ -8235,75 +9129,61 @@
           <w:sz w:val="20"/>
           <w:szCs w:val="20"/>
         </w:rPr>
-        <w:t>possiemo</w:t>
+        <w:t>logout</w:t>
       </w:r>
       <w:proofErr w:type="spellEnd"/>
-      <w:r>
-        <w:rPr>
-          <w:rFonts w:ascii="Verdana" w:hAnsi="Verdana" w:cs="Arial"/>
-          <w:sz w:val="20"/>
-          <w:szCs w:val="20"/>
-        </w:rPr>
-        <w:t xml:space="preserve"> visualizzare o nascondere una &lt;div&gt; (o altro, es link) in base al ROLE utilizzando </w:t>
+    </w:p>
+    <w:p>
+      <w:pPr>
+        <w:rPr>
+          <w:rFonts w:ascii="Verdana" w:hAnsi="Verdana" w:cs="Arial"/>
+          <w:sz w:val="20"/>
+          <w:szCs w:val="20"/>
+        </w:rPr>
+      </w:pPr>
+    </w:p>
+    <w:p>
+      <w:pPr>
+        <w:rPr>
+          <w:rFonts w:ascii="Verdana" w:hAnsi="Verdana" w:cs="Arial"/>
+          <w:sz w:val="20"/>
+          <w:szCs w:val="20"/>
+        </w:rPr>
+      </w:pPr>
+      <w:r>
+        <w:rPr>
+          <w:rFonts w:ascii="Verdana" w:hAnsi="Verdana" w:cs="Arial"/>
+          <w:sz w:val="20"/>
+          <w:szCs w:val="20"/>
+        </w:rPr>
+        <w:t xml:space="preserve">[per non ricaricare </w:t>
       </w:r>
       <w:proofErr w:type="spellStart"/>
       <w:r>
         <w:rPr>
           <w:rFonts w:ascii="Verdana" w:hAnsi="Verdana" w:cs="Arial"/>
-          <w:b/>
-          <w:sz w:val="20"/>
-          <w:szCs w:val="20"/>
-        </w:rPr>
-        <w:t>is_granted</w:t>
+          <w:sz w:val="20"/>
+          <w:szCs w:val="20"/>
+        </w:rPr>
+        <w:t>pag</w:t>
       </w:r>
       <w:proofErr w:type="spellEnd"/>
-    </w:p>
-    <w:p>
-      <w:pPr>
-        <w:spacing w:after="0"/>
-        <w:ind w:left="426"/>
-        <w:rPr>
-          <w:rFonts w:ascii="Verdana" w:hAnsi="Verdana" w:cs="Arial"/>
-          <w:sz w:val="20"/>
-          <w:szCs w:val="20"/>
-        </w:rPr>
-      </w:pPr>
-      <w:r>
-        <w:rPr>
-          <w:rFonts w:ascii="Verdana" w:hAnsi="Verdana" w:cs="Arial"/>
-          <w:sz w:val="20"/>
-          <w:szCs w:val="20"/>
-        </w:rPr>
-        <w:t>{% block body %}</w:t>
-      </w:r>
-    </w:p>
-    <w:p>
-      <w:pPr>
-        <w:spacing w:after="0"/>
-        <w:ind w:left="709"/>
-        <w:rPr>
-          <w:rFonts w:ascii="Verdana" w:hAnsi="Verdana" w:cs="Arial"/>
-          <w:sz w:val="20"/>
-          <w:szCs w:val="20"/>
-        </w:rPr>
-      </w:pPr>
-      <w:r>
-        <w:rPr>
-          <w:rFonts w:ascii="Verdana" w:hAnsi="Verdana" w:cs="Arial"/>
-          <w:sz w:val="20"/>
-          <w:szCs w:val="20"/>
-        </w:rPr>
-        <w:t xml:space="preserve">{% if </w:t>
+      <w:r>
+        <w:rPr>
+          <w:rFonts w:ascii="Verdana" w:hAnsi="Verdana" w:cs="Arial"/>
+          <w:sz w:val="20"/>
+          <w:szCs w:val="20"/>
+        </w:rPr>
+        <w:t xml:space="preserve">-&gt; bisogna fare login modale con </w:t>
       </w:r>
       <w:proofErr w:type="spellStart"/>
       <w:r>
         <w:rPr>
           <w:rFonts w:ascii="Verdana" w:hAnsi="Verdana" w:cs="Arial"/>
-          <w:b/>
-          <w:sz w:val="20"/>
-          <w:szCs w:val="20"/>
-        </w:rPr>
-        <w:t>is_granted</w:t>
+          <w:sz w:val="20"/>
+          <w:szCs w:val="20"/>
+        </w:rPr>
+        <w:t>ajax</w:t>
       </w:r>
       <w:proofErr w:type="spellEnd"/>
       <w:r>
@@ -8312,353 +9192,18 @@
           <w:sz w:val="20"/>
           <w:szCs w:val="20"/>
         </w:rPr>
-        <w:t>('ROLE_ADMIN') %}</w:t>
-      </w:r>
-    </w:p>
-    <w:p>
-      <w:pPr>
-        <w:spacing w:after="0"/>
-        <w:ind w:left="709"/>
-        <w:rPr>
-          <w:rFonts w:ascii="Verdana" w:hAnsi="Verdana" w:cs="Arial"/>
-          <w:sz w:val="20"/>
-          <w:szCs w:val="20"/>
-        </w:rPr>
-      </w:pPr>
-    </w:p>
-    <w:p>
-      <w:pPr>
-        <w:spacing w:after="0"/>
-        <w:ind w:left="709"/>
-        <w:rPr>
-          <w:rFonts w:ascii="Verdana" w:hAnsi="Verdana" w:cs="Arial"/>
-          <w:sz w:val="20"/>
-          <w:szCs w:val="20"/>
-        </w:rPr>
-      </w:pPr>
-      <w:r>
-        <w:rPr>
-          <w:rFonts w:ascii="Verdana" w:hAnsi="Verdana" w:cs="Arial"/>
-          <w:sz w:val="20"/>
-          <w:szCs w:val="20"/>
-        </w:rPr>
-        <w:t xml:space="preserve">&lt;a </w:t>
-      </w:r>
-      <w:proofErr w:type="spellStart"/>
-      <w:r>
-        <w:rPr>
-          <w:rFonts w:ascii="Verdana" w:hAnsi="Verdana" w:cs="Arial"/>
-          <w:sz w:val="20"/>
-          <w:szCs w:val="20"/>
-        </w:rPr>
-        <w:t>href</w:t>
-      </w:r>
-      <w:proofErr w:type="spellEnd"/>
-      <w:r>
-        <w:rPr>
-          <w:rFonts w:ascii="Verdana" w:hAnsi="Verdana" w:cs="Arial"/>
-          <w:sz w:val="20"/>
-          <w:szCs w:val="20"/>
-        </w:rPr>
-        <w:t>="{{ path ('</w:t>
-      </w:r>
-      <w:proofErr w:type="spellStart"/>
-      <w:r>
-        <w:rPr>
-          <w:rFonts w:ascii="Verdana" w:hAnsi="Verdana" w:cs="Arial"/>
-          <w:sz w:val="20"/>
-          <w:szCs w:val="20"/>
-        </w:rPr>
-        <w:t>effacer_user</w:t>
-      </w:r>
-      <w:proofErr w:type="spellEnd"/>
-      <w:r>
-        <w:rPr>
-          <w:rFonts w:ascii="Verdana" w:hAnsi="Verdana" w:cs="Arial"/>
-          <w:sz w:val="20"/>
-          <w:szCs w:val="20"/>
-        </w:rPr>
-        <w:t>') }}"&gt;</w:t>
-      </w:r>
-      <w:proofErr w:type="spellStart"/>
-      <w:r>
-        <w:rPr>
-          <w:rFonts w:ascii="Verdana" w:hAnsi="Verdana" w:cs="Arial"/>
-          <w:sz w:val="20"/>
-          <w:szCs w:val="20"/>
-        </w:rPr>
-        <w:t>effacer</w:t>
-      </w:r>
-      <w:proofErr w:type="spellEnd"/>
-      <w:r>
-        <w:rPr>
-          <w:rFonts w:ascii="Verdana" w:hAnsi="Verdana" w:cs="Arial"/>
-          <w:sz w:val="20"/>
-          <w:szCs w:val="20"/>
-        </w:rPr>
-        <w:t xml:space="preserve">&lt;/a&gt; </w:t>
-      </w:r>
-    </w:p>
-    <w:p>
-      <w:pPr>
-        <w:spacing w:after="0"/>
-        <w:ind w:left="709"/>
-        <w:rPr>
-          <w:rFonts w:ascii="Verdana" w:hAnsi="Verdana" w:cs="Arial"/>
-          <w:sz w:val="20"/>
-          <w:szCs w:val="20"/>
-        </w:rPr>
-      </w:pPr>
-    </w:p>
-    <w:p>
-      <w:pPr>
-        <w:spacing w:after="0"/>
-        <w:ind w:left="709"/>
-        <w:rPr>
-          <w:rFonts w:ascii="Verdana" w:hAnsi="Verdana" w:cs="Arial"/>
-          <w:sz w:val="20"/>
-          <w:szCs w:val="20"/>
-        </w:rPr>
-      </w:pPr>
-      <w:r>
-        <w:rPr>
-          <w:rFonts w:ascii="Verdana" w:hAnsi="Verdana" w:cs="Arial"/>
-          <w:sz w:val="20"/>
-          <w:szCs w:val="20"/>
-        </w:rPr>
-        <w:t>{% else %}</w:t>
-      </w:r>
-    </w:p>
-    <w:p>
-      <w:pPr>
-        <w:spacing w:after="0"/>
-        <w:ind w:left="709"/>
-        <w:rPr>
-          <w:rFonts w:ascii="Verdana" w:hAnsi="Verdana" w:cs="Arial"/>
-          <w:sz w:val="20"/>
-          <w:szCs w:val="20"/>
-        </w:rPr>
-      </w:pPr>
-      <w:r>
-        <w:rPr>
-          <w:rFonts w:ascii="Verdana" w:hAnsi="Verdana" w:cs="Arial"/>
-          <w:sz w:val="20"/>
-          <w:szCs w:val="20"/>
-        </w:rPr>
-        <w:tab/>
-        <w:t>………</w:t>
-      </w:r>
-    </w:p>
-    <w:p>
-      <w:pPr>
-        <w:spacing w:after="0"/>
-        <w:ind w:left="709"/>
-        <w:rPr>
-          <w:rFonts w:ascii="Verdana" w:hAnsi="Verdana" w:cs="Arial"/>
-          <w:sz w:val="20"/>
-          <w:szCs w:val="20"/>
-        </w:rPr>
-      </w:pPr>
-      <w:r>
-        <w:rPr>
-          <w:rFonts w:ascii="Verdana" w:hAnsi="Verdana" w:cs="Arial"/>
-          <w:sz w:val="20"/>
-          <w:szCs w:val="20"/>
-        </w:rPr>
-        <w:t xml:space="preserve">{% </w:t>
-      </w:r>
-      <w:proofErr w:type="spellStart"/>
-      <w:r>
-        <w:rPr>
-          <w:rFonts w:ascii="Verdana" w:hAnsi="Verdana" w:cs="Arial"/>
-          <w:sz w:val="20"/>
-          <w:szCs w:val="20"/>
-        </w:rPr>
-        <w:t>endif</w:t>
-      </w:r>
-      <w:proofErr w:type="spellEnd"/>
-      <w:r>
-        <w:rPr>
-          <w:rFonts w:ascii="Verdana" w:hAnsi="Verdana" w:cs="Arial"/>
-          <w:sz w:val="20"/>
-          <w:szCs w:val="20"/>
-        </w:rPr>
-        <w:t xml:space="preserve"> %}</w:t>
-      </w:r>
-    </w:p>
-    <w:p>
-      <w:pPr>
-        <w:spacing w:after="0"/>
-        <w:ind w:left="426"/>
-        <w:rPr>
-          <w:rFonts w:ascii="Verdana" w:hAnsi="Verdana" w:cs="Arial"/>
-          <w:sz w:val="20"/>
-          <w:szCs w:val="20"/>
-        </w:rPr>
-      </w:pPr>
-      <w:r>
-        <w:rPr>
-          <w:rFonts w:ascii="Verdana" w:hAnsi="Verdana" w:cs="Arial"/>
-          <w:sz w:val="20"/>
-          <w:szCs w:val="20"/>
-        </w:rPr>
-        <w:t xml:space="preserve">{% </w:t>
-      </w:r>
-      <w:proofErr w:type="spellStart"/>
-      <w:r>
-        <w:rPr>
-          <w:rFonts w:ascii="Verdana" w:hAnsi="Verdana" w:cs="Arial"/>
-          <w:sz w:val="20"/>
-          <w:szCs w:val="20"/>
-        </w:rPr>
-        <w:t>endblock</w:t>
-      </w:r>
-      <w:proofErr w:type="spellEnd"/>
-      <w:r>
-        <w:rPr>
-          <w:rFonts w:ascii="Verdana" w:hAnsi="Verdana" w:cs="Arial"/>
-          <w:sz w:val="20"/>
-          <w:szCs w:val="20"/>
-        </w:rPr>
-        <w:t xml:space="preserve"> %}</w:t>
-      </w:r>
-    </w:p>
-    <w:p>
-      <w:pPr>
-        <w:rPr>
-          <w:rFonts w:ascii="Verdana" w:hAnsi="Verdana" w:cs="Arial"/>
-          <w:sz w:val="20"/>
-          <w:szCs w:val="20"/>
-        </w:rPr>
-      </w:pPr>
-    </w:p>
-    <w:p>
-      <w:pPr>
-        <w:rPr>
-          <w:rFonts w:ascii="Verdana" w:hAnsi="Verdana" w:cs="Arial"/>
-          <w:b/>
-          <w:sz w:val="20"/>
-          <w:szCs w:val="20"/>
-        </w:rPr>
-      </w:pPr>
-      <w:r>
-        <w:rPr>
-          <w:rFonts w:ascii="Verdana" w:hAnsi="Verdana" w:cs="Arial"/>
-          <w:b/>
-          <w:sz w:val="20"/>
-          <w:szCs w:val="20"/>
-        </w:rPr>
-        <w:lastRenderedPageBreak/>
-        <w:t>GESTIRE L’</w:t>
-      </w:r>
-      <w:r>
-        <w:rPr>
-          <w:b/>
-        </w:rPr>
-        <w:t xml:space="preserve"> </w:t>
-      </w:r>
-      <w:r>
-        <w:rPr>
-          <w:rFonts w:ascii="Verdana" w:hAnsi="Verdana" w:cs="Arial"/>
-          <w:b/>
-          <w:sz w:val="20"/>
-          <w:szCs w:val="20"/>
-        </w:rPr>
-        <w:t xml:space="preserve">errore "Access </w:t>
-      </w:r>
-      <w:proofErr w:type="spellStart"/>
-      <w:r>
-        <w:rPr>
-          <w:rFonts w:ascii="Verdana" w:hAnsi="Verdana" w:cs="Arial"/>
-          <w:b/>
-          <w:sz w:val="20"/>
-          <w:szCs w:val="20"/>
-        </w:rPr>
-        <w:t>Denied</w:t>
-      </w:r>
-      <w:proofErr w:type="spellEnd"/>
-      <w:r>
-        <w:rPr>
-          <w:rFonts w:ascii="Verdana" w:hAnsi="Verdana" w:cs="Arial"/>
-          <w:b/>
-          <w:sz w:val="20"/>
-          <w:szCs w:val="20"/>
-        </w:rPr>
-        <w:t>"</w:t>
-      </w:r>
-    </w:p>
-    <w:p>
-      <w:pPr>
-        <w:rPr>
-          <w:rFonts w:ascii="Verdana" w:hAnsi="Verdana" w:cs="Arial"/>
-          <w:sz w:val="20"/>
-          <w:szCs w:val="20"/>
-        </w:rPr>
-      </w:pPr>
-      <w:r>
-        <w:rPr>
-          <w:rFonts w:ascii="Verdana" w:hAnsi="Verdana" w:cs="Arial"/>
-          <w:sz w:val="20"/>
-          <w:szCs w:val="20"/>
-        </w:rPr>
-        <w:t xml:space="preserve">1) creare una class : es   </w:t>
-      </w:r>
-      <w:r>
-        <w:rPr>
-          <w:rFonts w:ascii="Verdana" w:hAnsi="Verdana" w:cs="Arial"/>
-          <w:sz w:val="20"/>
-          <w:szCs w:val="20"/>
-        </w:rPr>
-        <w:t>Security/</w:t>
-      </w:r>
-      <w:proofErr w:type="spellStart"/>
-      <w:r>
-        <w:rPr>
-          <w:rFonts w:ascii="Verdana" w:hAnsi="Verdana" w:cs="Arial"/>
-          <w:i/>
-          <w:sz w:val="20"/>
-          <w:szCs w:val="20"/>
-        </w:rPr>
-        <w:t>GestionnaireErreurAcces</w:t>
-      </w:r>
-      <w:r>
-        <w:rPr>
-          <w:rFonts w:ascii="Verdana" w:hAnsi="Verdana" w:cs="Arial"/>
-          <w:sz w:val="20"/>
-          <w:szCs w:val="20"/>
-        </w:rPr>
-        <w:t>.php</w:t>
-      </w:r>
-      <w:proofErr w:type="spellEnd"/>
-    </w:p>
-    <w:p>
-      <w:pPr>
-        <w:rPr>
-          <w:rFonts w:ascii="Verdana" w:hAnsi="Verdana" w:cs="Arial"/>
-          <w:sz w:val="20"/>
-          <w:szCs w:val="20"/>
-          <w:u w:val="single"/>
-        </w:rPr>
-      </w:pPr>
-      <w:r>
-        <w:rPr>
-          <w:rFonts w:ascii="Verdana" w:hAnsi="Verdana" w:cs="Arial"/>
-          <w:sz w:val="20"/>
-          <w:szCs w:val="20"/>
-        </w:rPr>
-        <w:t>Questa class deve gestire 2 eventualità : o uno non è loggato o uno non ha il giusto ROLE  26.3</w:t>
+        <w:t xml:space="preserve"> (poiché a ogni action ricarica)</w:t>
       </w:r>
       <w:bookmarkStart w:id="0" w:name="_GoBack"/>
       <w:bookmarkEnd w:id="0"/>
-    </w:p>
-    <w:p>
-      <w:pPr>
-        <w:rPr>
-          <w:rFonts w:ascii="Verdana" w:hAnsi="Verdana" w:cs="Arial"/>
-          <w:sz w:val="20"/>
-          <w:szCs w:val="20"/>
-        </w:rPr>
-      </w:pPr>
+      <w:r>
+        <w:rPr>
+          <w:rFonts w:ascii="Verdana" w:hAnsi="Verdana" w:cs="Arial"/>
+          <w:sz w:val="20"/>
+          <w:szCs w:val="20"/>
+        </w:rPr>
+        <w:t>]</w:t>
+      </w:r>
     </w:p>
     <w:p>
       <w:pPr>
@@ -8885,7 +9430,7 @@
           <w:sz w:val="20"/>
           <w:szCs w:val="20"/>
         </w:rPr>
-        <w:t xml:space="preserve"> to redirect </w:t>
+        <w:t xml:space="preserve"> to </w:t>
       </w:r>
       <w:proofErr w:type="spellStart"/>
       <w:r>
@@ -8894,6 +9439,24 @@
           <w:sz w:val="20"/>
           <w:szCs w:val="20"/>
         </w:rPr>
+        <w:t>redirect</w:t>
+      </w:r>
+      <w:proofErr w:type="spellEnd"/>
+      <w:r>
+        <w:rPr>
+          <w:rFonts w:ascii="Verdana" w:hAnsi="Verdana" w:cs="Arial"/>
+          <w:sz w:val="20"/>
+          <w:szCs w:val="20"/>
+        </w:rPr>
+        <w:t xml:space="preserve"> </w:t>
+      </w:r>
+      <w:proofErr w:type="spellStart"/>
+      <w:r>
+        <w:rPr>
+          <w:rFonts w:ascii="Verdana" w:hAnsi="Verdana" w:cs="Arial"/>
+          <w:sz w:val="20"/>
+          <w:szCs w:val="20"/>
+        </w:rPr>
         <w:t>after</w:t>
       </w:r>
       <w:proofErr w:type="spellEnd"/>
@@ -8949,7 +9512,7 @@
           <w:sz w:val="20"/>
           <w:szCs w:val="20"/>
         </w:rPr>
-        <w:t xml:space="preserve">    -&gt;devo scrivere la Route di </w:t>
+        <w:t xml:space="preserve">    -&gt;devo scrivere la </w:t>
       </w:r>
       <w:proofErr w:type="spellStart"/>
       <w:r>
@@ -8958,6 +9521,24 @@
           <w:sz w:val="20"/>
           <w:szCs w:val="20"/>
         </w:rPr>
+        <w:t>Route</w:t>
+      </w:r>
+      <w:proofErr w:type="spellEnd"/>
+      <w:r>
+        <w:rPr>
+          <w:rFonts w:ascii="Verdana" w:hAnsi="Verdana" w:cs="Arial"/>
+          <w:sz w:val="20"/>
+          <w:szCs w:val="20"/>
+        </w:rPr>
+        <w:t xml:space="preserve"> di </w:t>
+      </w:r>
+      <w:proofErr w:type="spellStart"/>
+      <w:r>
+        <w:rPr>
+          <w:rFonts w:ascii="Verdana" w:hAnsi="Verdana" w:cs="Arial"/>
+          <w:sz w:val="20"/>
+          <w:szCs w:val="20"/>
+        </w:rPr>
         <w:t>un’action</w:t>
       </w:r>
       <w:proofErr w:type="spellEnd"/>
@@ -9239,7 +9820,7 @@
           <w:sz w:val="20"/>
           <w:szCs w:val="20"/>
         </w:rPr>
-        <w:t>Nel controller LoggazioneController  nell’action ‘</w:t>
+        <w:t xml:space="preserve">Nel controller </w:t>
       </w:r>
       <w:proofErr w:type="spellStart"/>
       <w:r>
@@ -9248,6 +9829,24 @@
           <w:sz w:val="20"/>
           <w:szCs w:val="20"/>
         </w:rPr>
+        <w:t>LoggazioneController</w:t>
+      </w:r>
+      <w:proofErr w:type="spellEnd"/>
+      <w:r>
+        <w:rPr>
+          <w:rFonts w:ascii="Verdana" w:hAnsi="Verdana" w:cs="Arial"/>
+          <w:sz w:val="20"/>
+          <w:szCs w:val="20"/>
+        </w:rPr>
+        <w:t xml:space="preserve">  nell’action ‘</w:t>
+      </w:r>
+      <w:proofErr w:type="spellStart"/>
+      <w:r>
+        <w:rPr>
+          <w:rFonts w:ascii="Verdana" w:hAnsi="Verdana" w:cs="Arial"/>
+          <w:sz w:val="20"/>
+          <w:szCs w:val="20"/>
+        </w:rPr>
         <w:t>logout</w:t>
       </w:r>
       <w:proofErr w:type="spellEnd"/>
@@ -9257,7 +9856,25 @@
           <w:sz w:val="20"/>
           <w:szCs w:val="20"/>
         </w:rPr>
-        <w:t>’ commento Throw e</w:t>
+        <w:t xml:space="preserve">’ commento </w:t>
+      </w:r>
+      <w:proofErr w:type="spellStart"/>
+      <w:r>
+        <w:rPr>
+          <w:rFonts w:ascii="Verdana" w:hAnsi="Verdana" w:cs="Arial"/>
+          <w:sz w:val="20"/>
+          <w:szCs w:val="20"/>
+        </w:rPr>
+        <w:t>Throw</w:t>
+      </w:r>
+      <w:proofErr w:type="spellEnd"/>
+      <w:r>
+        <w:rPr>
+          <w:rFonts w:ascii="Verdana" w:hAnsi="Verdana" w:cs="Arial"/>
+          <w:sz w:val="20"/>
+          <w:szCs w:val="20"/>
+        </w:rPr>
+        <w:t xml:space="preserve"> e</w:t>
       </w:r>
     </w:p>
     <w:p>
@@ -9301,7 +9918,43 @@
           <w:sz w:val="20"/>
           <w:szCs w:val="20"/>
         </w:rPr>
-        <w:t>return $this-&gt;redirectToRoute('/home');</w:t>
+        <w:t>return $</w:t>
+      </w:r>
+      <w:proofErr w:type="spellStart"/>
+      <w:r>
+        <w:rPr>
+          <w:rFonts w:ascii="Verdana" w:hAnsi="Verdana" w:cs="Arial"/>
+          <w:sz w:val="20"/>
+          <w:szCs w:val="20"/>
+        </w:rPr>
+        <w:t>this</w:t>
+      </w:r>
+      <w:proofErr w:type="spellEnd"/>
+      <w:r>
+        <w:rPr>
+          <w:rFonts w:ascii="Verdana" w:hAnsi="Verdana" w:cs="Arial"/>
+          <w:sz w:val="20"/>
+          <w:szCs w:val="20"/>
+        </w:rPr>
+        <w:t>-&gt;</w:t>
+      </w:r>
+      <w:proofErr w:type="spellStart"/>
+      <w:r>
+        <w:rPr>
+          <w:rFonts w:ascii="Verdana" w:hAnsi="Verdana" w:cs="Arial"/>
+          <w:sz w:val="20"/>
+          <w:szCs w:val="20"/>
+        </w:rPr>
+        <w:t>redirectToRoute</w:t>
+      </w:r>
+      <w:proofErr w:type="spellEnd"/>
+      <w:r>
+        <w:rPr>
+          <w:rFonts w:ascii="Verdana" w:hAnsi="Verdana" w:cs="Arial"/>
+          <w:sz w:val="20"/>
+          <w:szCs w:val="20"/>
+        </w:rPr>
+        <w:t>('/home');</w:t>
       </w:r>
       <w:r>
         <w:rPr>

</xml_diff>